<commit_message>
Mise à jour du contenu après mentorat n°2
</commit_message>
<xml_diff>
--- a/Projet 2 - donnees nutritionnelles/Analysez des données nutritionnelles.docx
+++ b/Projet 2 - donnees nutritionnelles/Analysez des données nutritionnelles.docx
@@ -28,10 +28,15 @@
           <w:docPartUnique/>
         </w:docPartObj>
       </w:sdtPr>
+      <w:sdtEndPr/>
       <w:sdtContent>
         <w:p>
           <w:pPr>
             <w:pStyle w:val="En-ttedetabledesmatires"/>
+            <w:spacing w:before="120"/>
+            <w:rPr>
+              <w:sz w:val="24"/>
+            </w:rPr>
           </w:pPr>
           <w:r>
             <w:t>Contenu</w:t>
@@ -58,7 +63,7 @@
           <w:r>
             <w:fldChar w:fldCharType="separate"/>
           </w:r>
-          <w:hyperlink w:anchor="_Toc498786589" w:history="1">
+          <w:hyperlink w:anchor="_Toc499055708" w:history="1">
             <w:r>
               <w:rPr>
                 <w:rStyle w:val="Lienhypertexte"/>
@@ -85,7 +90,7 @@
                 <w:noProof/>
                 <w:webHidden/>
               </w:rPr>
-              <w:instrText xml:space="preserve"> PAGEREF _Toc498786589 \h </w:instrText>
+              <w:instrText xml:space="preserve"> PAGEREF _Toc499055708 \h </w:instrText>
             </w:r>
             <w:r>
               <w:rPr>
@@ -105,7 +110,7 @@
                 <w:noProof/>
                 <w:webHidden/>
               </w:rPr>
-              <w:t>3</w:t>
+              <w:t>2</w:t>
             </w:r>
             <w:r>
               <w:rPr>
@@ -128,7 +133,7 @@
               <w:lang w:eastAsia="fr-FR"/>
             </w:rPr>
           </w:pPr>
-          <w:hyperlink w:anchor="_Toc498786590" w:history="1">
+          <w:hyperlink w:anchor="_Toc499055709" w:history="1">
             <w:r>
               <w:rPr>
                 <w:rStyle w:val="Lienhypertexte"/>
@@ -155,7 +160,7 @@
                 <w:noProof/>
                 <w:webHidden/>
               </w:rPr>
-              <w:instrText xml:space="preserve"> PAGEREF _Toc498786590 \h </w:instrText>
+              <w:instrText xml:space="preserve"> PAGEREF _Toc499055709 \h </w:instrText>
             </w:r>
             <w:r>
               <w:rPr>
@@ -175,7 +180,7 @@
                 <w:noProof/>
                 <w:webHidden/>
               </w:rPr>
-              <w:t>3</w:t>
+              <w:t>2</w:t>
             </w:r>
             <w:r>
               <w:rPr>
@@ -198,13 +203,13 @@
               <w:lang w:eastAsia="fr-FR"/>
             </w:rPr>
           </w:pPr>
-          <w:hyperlink w:anchor="_Toc498786591" w:history="1">
+          <w:hyperlink w:anchor="_Toc499055710" w:history="1">
             <w:r>
               <w:rPr>
                 <w:rStyle w:val="Lienhypertexte"/>
                 <w:noProof/>
               </w:rPr>
-              <w:t>Selection des features :</w:t>
+              <w:t>Sélection des features :</w:t>
             </w:r>
             <w:r>
               <w:rPr>
@@ -225,7 +230,7 @@
                 <w:noProof/>
                 <w:webHidden/>
               </w:rPr>
-              <w:instrText xml:space="preserve"> PAGEREF _Toc498786591 \h </w:instrText>
+              <w:instrText xml:space="preserve"> PAGEREF _Toc499055710 \h </w:instrText>
             </w:r>
             <w:r>
               <w:rPr>
@@ -245,7 +250,7 @@
                 <w:noProof/>
                 <w:webHidden/>
               </w:rPr>
-              <w:t>3</w:t>
+              <w:t>2</w:t>
             </w:r>
             <w:r>
               <w:rPr>
@@ -268,7 +273,7 @@
               <w:lang w:eastAsia="fr-FR"/>
             </w:rPr>
           </w:pPr>
-          <w:hyperlink w:anchor="_Toc498786592" w:history="1">
+          <w:hyperlink w:anchor="_Toc499055711" w:history="1">
             <w:r>
               <w:rPr>
                 <w:rStyle w:val="Lienhypertexte"/>
@@ -295,7 +300,7 @@
                 <w:noProof/>
                 <w:webHidden/>
               </w:rPr>
-              <w:instrText xml:space="preserve"> PAGEREF _Toc498786592 \h </w:instrText>
+              <w:instrText xml:space="preserve"> PAGEREF _Toc499055711 \h </w:instrText>
             </w:r>
             <w:r>
               <w:rPr>
@@ -315,7 +320,7 @@
                 <w:noProof/>
                 <w:webHidden/>
               </w:rPr>
-              <w:t>3</w:t>
+              <w:t>2</w:t>
             </w:r>
             <w:r>
               <w:rPr>
@@ -338,13 +343,13 @@
               <w:lang w:eastAsia="fr-FR"/>
             </w:rPr>
           </w:pPr>
-          <w:hyperlink w:anchor="_Toc498786593" w:history="1">
+          <w:hyperlink w:anchor="_Toc499055712" w:history="1">
             <w:r>
               <w:rPr>
                 <w:rStyle w:val="Lienhypertexte"/>
                 <w:noProof/>
               </w:rPr>
-              <w:t>Nettoyage des données abérantes :</w:t>
+              <w:t>Nettoyage des données aberrantes :</w:t>
             </w:r>
             <w:r>
               <w:rPr>
@@ -365,7 +370,7 @@
                 <w:noProof/>
                 <w:webHidden/>
               </w:rPr>
-              <w:instrText xml:space="preserve"> PAGEREF _Toc498786593 \h </w:instrText>
+              <w:instrText xml:space="preserve"> PAGEREF _Toc499055712 \h </w:instrText>
             </w:r>
             <w:r>
               <w:rPr>
@@ -385,7 +390,7 @@
                 <w:noProof/>
                 <w:webHidden/>
               </w:rPr>
-              <w:t>4</w:t>
+              <w:t>3</w:t>
             </w:r>
             <w:r>
               <w:rPr>
@@ -408,7 +413,7 @@
               <w:lang w:eastAsia="fr-FR"/>
             </w:rPr>
           </w:pPr>
-          <w:hyperlink w:anchor="_Toc498786594" w:history="1">
+          <w:hyperlink w:anchor="_Toc499055713" w:history="1">
             <w:r>
               <w:rPr>
                 <w:rStyle w:val="Lienhypertexte"/>
@@ -435,7 +440,7 @@
                 <w:noProof/>
                 <w:webHidden/>
               </w:rPr>
-              <w:instrText xml:space="preserve"> PAGEREF _Toc498786594 \h </w:instrText>
+              <w:instrText xml:space="preserve"> PAGEREF _Toc499055713 \h </w:instrText>
             </w:r>
             <w:r>
               <w:rPr>
@@ -455,7 +460,7 @@
                 <w:noProof/>
                 <w:webHidden/>
               </w:rPr>
-              <w:t>4</w:t>
+              <w:t>3</w:t>
             </w:r>
             <w:r>
               <w:rPr>
@@ -478,7 +483,7 @@
               <w:lang w:eastAsia="fr-FR"/>
             </w:rPr>
           </w:pPr>
-          <w:hyperlink w:anchor="_Toc498786595" w:history="1">
+          <w:hyperlink w:anchor="_Toc499055714" w:history="1">
             <w:r>
               <w:rPr>
                 <w:rStyle w:val="Lienhypertexte"/>
@@ -505,7 +510,7 @@
                 <w:noProof/>
                 <w:webHidden/>
               </w:rPr>
-              <w:instrText xml:space="preserve"> PAGEREF _Toc498786595 \h </w:instrText>
+              <w:instrText xml:space="preserve"> PAGEREF _Toc499055714 \h </w:instrText>
             </w:r>
             <w:r>
               <w:rPr>
@@ -525,7 +530,7 @@
                 <w:noProof/>
                 <w:webHidden/>
               </w:rPr>
-              <w:t>4</w:t>
+              <w:t>3</w:t>
             </w:r>
             <w:r>
               <w:rPr>
@@ -548,7 +553,7 @@
               <w:lang w:eastAsia="fr-FR"/>
             </w:rPr>
           </w:pPr>
-          <w:hyperlink w:anchor="_Toc498786596" w:history="1">
+          <w:hyperlink w:anchor="_Toc499055715" w:history="1">
             <w:r>
               <w:rPr>
                 <w:rStyle w:val="Lienhypertexte"/>
@@ -575,7 +580,7 @@
                 <w:noProof/>
                 <w:webHidden/>
               </w:rPr>
-              <w:instrText xml:space="preserve"> PAGEREF _Toc498786596 \h </w:instrText>
+              <w:instrText xml:space="preserve"> PAGEREF _Toc499055715 \h </w:instrText>
             </w:r>
             <w:r>
               <w:rPr>
@@ -595,7 +600,7 @@
                 <w:noProof/>
                 <w:webHidden/>
               </w:rPr>
-              <w:t>4</w:t>
+              <w:t>3</w:t>
             </w:r>
             <w:r>
               <w:rPr>
@@ -618,7 +623,7 @@
               <w:lang w:eastAsia="fr-FR"/>
             </w:rPr>
           </w:pPr>
-          <w:hyperlink w:anchor="_Toc498786597" w:history="1">
+          <w:hyperlink w:anchor="_Toc499055716" w:history="1">
             <w:r>
               <w:rPr>
                 <w:rStyle w:val="Lienhypertexte"/>
@@ -645,7 +650,7 @@
                 <w:noProof/>
                 <w:webHidden/>
               </w:rPr>
-              <w:instrText xml:space="preserve"> PAGEREF _Toc498786597 \h </w:instrText>
+              <w:instrText xml:space="preserve"> PAGEREF _Toc499055716 \h </w:instrText>
             </w:r>
             <w:r>
               <w:rPr>
@@ -665,7 +670,7 @@
                 <w:noProof/>
                 <w:webHidden/>
               </w:rPr>
-              <w:t>4</w:t>
+              <w:t>3</w:t>
             </w:r>
             <w:r>
               <w:rPr>
@@ -688,7 +693,7 @@
               <w:lang w:eastAsia="fr-FR"/>
             </w:rPr>
           </w:pPr>
-          <w:hyperlink w:anchor="_Toc498786598" w:history="1">
+          <w:hyperlink w:anchor="_Toc499055717" w:history="1">
             <w:r>
               <w:rPr>
                 <w:rStyle w:val="Lienhypertexte"/>
@@ -715,7 +720,7 @@
                 <w:noProof/>
                 <w:webHidden/>
               </w:rPr>
-              <w:instrText xml:space="preserve"> PAGEREF _Toc498786598 \h </w:instrText>
+              <w:instrText xml:space="preserve"> PAGEREF _Toc499055717 \h </w:instrText>
             </w:r>
             <w:r>
               <w:rPr>
@@ -735,7 +740,7 @@
                 <w:noProof/>
                 <w:webHidden/>
               </w:rPr>
-              <w:t>4</w:t>
+              <w:t>3</w:t>
             </w:r>
             <w:r>
               <w:rPr>
@@ -758,7 +763,7 @@
               <w:lang w:eastAsia="fr-FR"/>
             </w:rPr>
           </w:pPr>
-          <w:hyperlink w:anchor="_Toc498786599" w:history="1">
+          <w:hyperlink w:anchor="_Toc499055718" w:history="1">
             <w:r>
               <w:rPr>
                 <w:rStyle w:val="Lienhypertexte"/>
@@ -785,7 +790,7 @@
                 <w:noProof/>
                 <w:webHidden/>
               </w:rPr>
-              <w:instrText xml:space="preserve"> PAGEREF _Toc498786599 \h </w:instrText>
+              <w:instrText xml:space="preserve"> PAGEREF _Toc499055718 \h </w:instrText>
             </w:r>
             <w:r>
               <w:rPr>
@@ -805,7 +810,7 @@
                 <w:noProof/>
                 <w:webHidden/>
               </w:rPr>
-              <w:t>4</w:t>
+              <w:t>3</w:t>
             </w:r>
             <w:r>
               <w:rPr>
@@ -828,7 +833,7 @@
               <w:lang w:eastAsia="fr-FR"/>
             </w:rPr>
           </w:pPr>
-          <w:hyperlink w:anchor="_Toc498786600" w:history="1">
+          <w:hyperlink w:anchor="_Toc499055719" w:history="1">
             <w:r>
               <w:rPr>
                 <w:rStyle w:val="Lienhypertexte"/>
@@ -855,7 +860,7 @@
                 <w:noProof/>
                 <w:webHidden/>
               </w:rPr>
-              <w:instrText xml:space="preserve"> PAGEREF _Toc498786600 \h </w:instrText>
+              <w:instrText xml:space="preserve"> PAGEREF _Toc499055719 \h </w:instrText>
             </w:r>
             <w:r>
               <w:rPr>
@@ -875,7 +880,7 @@
                 <w:noProof/>
                 <w:webHidden/>
               </w:rPr>
-              <w:t>5</w:t>
+              <w:t>4</w:t>
             </w:r>
             <w:r>
               <w:rPr>
@@ -898,7 +903,7 @@
               <w:lang w:eastAsia="fr-FR"/>
             </w:rPr>
           </w:pPr>
-          <w:hyperlink w:anchor="_Toc498786601" w:history="1">
+          <w:hyperlink w:anchor="_Toc499055720" w:history="1">
             <w:r>
               <w:rPr>
                 <w:rStyle w:val="Lienhypertexte"/>
@@ -925,7 +930,7 @@
                 <w:noProof/>
                 <w:webHidden/>
               </w:rPr>
-              <w:instrText xml:space="preserve"> PAGEREF _Toc498786601 \h </w:instrText>
+              <w:instrText xml:space="preserve"> PAGEREF _Toc499055720 \h </w:instrText>
             </w:r>
             <w:r>
               <w:rPr>
@@ -945,7 +950,78 @@
                 <w:noProof/>
                 <w:webHidden/>
               </w:rPr>
-              <w:t>6</w:t>
+              <w:t>5</w:t>
+            </w:r>
+            <w:r>
+              <w:rPr>
+                <w:noProof/>
+                <w:webHidden/>
+              </w:rPr>
+              <w:fldChar w:fldCharType="end"/>
+            </w:r>
+          </w:hyperlink>
+        </w:p>
+        <w:p>
+          <w:pPr>
+            <w:pStyle w:val="TM3"/>
+            <w:tabs>
+              <w:tab w:val="right" w:leader="dot" w:pos="9062"/>
+            </w:tabs>
+            <w:rPr>
+              <w:rFonts w:eastAsiaTheme="minorEastAsia"/>
+              <w:noProof/>
+              <w:lang w:eastAsia="fr-FR"/>
+            </w:rPr>
+          </w:pPr>
+          <w:hyperlink w:anchor="_Toc499055721" w:history="1">
+            <w:r>
+              <w:rPr>
+                <w:rStyle w:val="Lienhypertexte"/>
+                <w:noProof/>
+                <w:lang w:eastAsia="fr-FR"/>
+              </w:rPr>
+              <w:t>Intérêt de cette étude</w:t>
+            </w:r>
+            <w:r>
+              <w:rPr>
+                <w:noProof/>
+                <w:webHidden/>
+              </w:rPr>
+              <w:tab/>
+            </w:r>
+            <w:r>
+              <w:rPr>
+                <w:noProof/>
+                <w:webHidden/>
+              </w:rPr>
+              <w:fldChar w:fldCharType="begin"/>
+            </w:r>
+            <w:r>
+              <w:rPr>
+                <w:noProof/>
+                <w:webHidden/>
+              </w:rPr>
+              <w:instrText xml:space="preserve"> PAGEREF _Toc499055721 \h </w:instrText>
+            </w:r>
+            <w:r>
+              <w:rPr>
+                <w:noProof/>
+                <w:webHidden/>
+              </w:rPr>
+            </w:r>
+            <w:r>
+              <w:rPr>
+                <w:noProof/>
+                <w:webHidden/>
+              </w:rPr>
+              <w:fldChar w:fldCharType="separate"/>
+            </w:r>
+            <w:r>
+              <w:rPr>
+                <w:noProof/>
+                <w:webHidden/>
+              </w:rPr>
+              <w:t>5</w:t>
             </w:r>
             <w:r>
               <w:rPr>
@@ -968,7 +1044,7 @@
               <w:lang w:eastAsia="fr-FR"/>
             </w:rPr>
           </w:pPr>
-          <w:hyperlink w:anchor="_Toc498786602" w:history="1">
+          <w:hyperlink w:anchor="_Toc499055722" w:history="1">
             <w:r>
               <w:rPr>
                 <w:rStyle w:val="Lienhypertexte"/>
@@ -995,7 +1071,7 @@
                 <w:noProof/>
                 <w:webHidden/>
               </w:rPr>
-              <w:instrText xml:space="preserve"> PAGEREF _Toc498786602 \h </w:instrText>
+              <w:instrText xml:space="preserve"> PAGEREF _Toc499055722 \h </w:instrText>
             </w:r>
             <w:r>
               <w:rPr>
@@ -1015,7 +1091,7 @@
                 <w:noProof/>
                 <w:webHidden/>
               </w:rPr>
-              <w:t>6</w:t>
+              <w:t>7</w:t>
             </w:r>
             <w:r>
               <w:rPr>
@@ -1038,7 +1114,7 @@
               <w:lang w:eastAsia="fr-FR"/>
             </w:rPr>
           </w:pPr>
-          <w:hyperlink w:anchor="_Toc498786603" w:history="1">
+          <w:hyperlink w:anchor="_Toc499055723" w:history="1">
             <w:r>
               <w:rPr>
                 <w:rStyle w:val="Lienhypertexte"/>
@@ -1065,7 +1141,7 @@
                 <w:noProof/>
                 <w:webHidden/>
               </w:rPr>
-              <w:instrText xml:space="preserve"> PAGEREF _Toc498786603 \h </w:instrText>
+              <w:instrText xml:space="preserve"> PAGEREF _Toc499055723 \h </w:instrText>
             </w:r>
             <w:r>
               <w:rPr>
@@ -1085,7 +1161,7 @@
                 <w:noProof/>
                 <w:webHidden/>
               </w:rPr>
-              <w:t>7</w:t>
+              <w:t>8</w:t>
             </w:r>
             <w:r>
               <w:rPr>
@@ -1108,7 +1184,7 @@
               <w:lang w:eastAsia="fr-FR"/>
             </w:rPr>
           </w:pPr>
-          <w:hyperlink w:anchor="_Toc498786604" w:history="1">
+          <w:hyperlink w:anchor="_Toc499055724" w:history="1">
             <w:r>
               <w:rPr>
                 <w:rStyle w:val="Lienhypertexte"/>
@@ -1135,7 +1211,7 @@
                 <w:noProof/>
                 <w:webHidden/>
               </w:rPr>
-              <w:instrText xml:space="preserve"> PAGEREF _Toc498786604 \h </w:instrText>
+              <w:instrText xml:space="preserve"> PAGEREF _Toc499055724 \h </w:instrText>
             </w:r>
             <w:r>
               <w:rPr>
@@ -1155,7 +1231,7 @@
                 <w:noProof/>
                 <w:webHidden/>
               </w:rPr>
-              <w:t>7</w:t>
+              <w:t>8</w:t>
             </w:r>
             <w:r>
               <w:rPr>
@@ -1178,13 +1254,13 @@
               <w:lang w:eastAsia="fr-FR"/>
             </w:rPr>
           </w:pPr>
-          <w:hyperlink w:anchor="_Toc498786605" w:history="1">
+          <w:hyperlink w:anchor="_Toc499055725" w:history="1">
             <w:r>
               <w:rPr>
                 <w:rStyle w:val="Lienhypertexte"/>
                 <w:noProof/>
               </w:rPr>
-              <w:t>Correlation forte : Graisses</w:t>
+              <w:t>Corrélation forte : Graisses</w:t>
             </w:r>
             <w:r>
               <w:rPr>
@@ -1205,7 +1281,7 @@
                 <w:noProof/>
                 <w:webHidden/>
               </w:rPr>
-              <w:instrText xml:space="preserve"> PAGEREF _Toc498786605 \h </w:instrText>
+              <w:instrText xml:space="preserve"> PAGEREF _Toc499055725 \h </w:instrText>
             </w:r>
             <w:r>
               <w:rPr>
@@ -1225,7 +1301,7 @@
                 <w:noProof/>
                 <w:webHidden/>
               </w:rPr>
-              <w:t>7</w:t>
+              <w:t>9</w:t>
             </w:r>
             <w:r>
               <w:rPr>
@@ -1248,13 +1324,13 @@
               <w:lang w:eastAsia="fr-FR"/>
             </w:rPr>
           </w:pPr>
-          <w:hyperlink w:anchor="_Toc498786606" w:history="1">
+          <w:hyperlink w:anchor="_Toc499055726" w:history="1">
             <w:r>
               <w:rPr>
                 <w:rStyle w:val="Lienhypertexte"/>
                 <w:noProof/>
               </w:rPr>
-              <w:t>Correlation forte : Vitamine E et graisses</w:t>
+              <w:t>Corrélation forte : Vitamine E et graisses</w:t>
             </w:r>
             <w:r>
               <w:rPr>
@@ -1275,7 +1351,7 @@
                 <w:noProof/>
                 <w:webHidden/>
               </w:rPr>
-              <w:instrText xml:space="preserve"> PAGEREF _Toc498786606 \h </w:instrText>
+              <w:instrText xml:space="preserve"> PAGEREF _Toc499055726 \h </w:instrText>
             </w:r>
             <w:r>
               <w:rPr>
@@ -1295,7 +1371,7 @@
                 <w:noProof/>
                 <w:webHidden/>
               </w:rPr>
-              <w:t>9</w:t>
+              <w:t>10</w:t>
             </w:r>
             <w:r>
               <w:rPr>
@@ -1318,13 +1394,13 @@
               <w:lang w:eastAsia="fr-FR"/>
             </w:rPr>
           </w:pPr>
-          <w:hyperlink w:anchor="_Toc498786607" w:history="1">
+          <w:hyperlink w:anchor="_Toc499055727" w:history="1">
             <w:r>
               <w:rPr>
                 <w:rStyle w:val="Lienhypertexte"/>
                 <w:noProof/>
               </w:rPr>
-              <w:t>Correlation forte : Energie et magnésium, potassium, phosphore, carbohydrates</w:t>
+              <w:t>Corrélation forte : Energie et magnésium, potassium, phosphore, carbohydrates</w:t>
             </w:r>
             <w:r>
               <w:rPr>
@@ -1345,7 +1421,7 @@
                 <w:noProof/>
                 <w:webHidden/>
               </w:rPr>
-              <w:instrText xml:space="preserve"> PAGEREF _Toc498786607 \h </w:instrText>
+              <w:instrText xml:space="preserve"> PAGEREF _Toc499055727 \h </w:instrText>
             </w:r>
             <w:r>
               <w:rPr>
@@ -1365,7 +1441,7 @@
                 <w:noProof/>
                 <w:webHidden/>
               </w:rPr>
-              <w:t>9</w:t>
+              <w:t>11</w:t>
             </w:r>
             <w:r>
               <w:rPr>
@@ -1388,13 +1464,13 @@
               <w:lang w:eastAsia="fr-FR"/>
             </w:rPr>
           </w:pPr>
-          <w:hyperlink w:anchor="_Toc498786608" w:history="1">
+          <w:hyperlink w:anchor="_Toc499055728" w:history="1">
             <w:r>
               <w:rPr>
                 <w:rStyle w:val="Lienhypertexte"/>
                 <w:noProof/>
               </w:rPr>
-              <w:t>Correlation forte : Sucres et carbohydrates</w:t>
+              <w:t>Corrélation forte : Sucres et carbohydrates</w:t>
             </w:r>
             <w:r>
               <w:rPr>
@@ -1415,7 +1491,7 @@
                 <w:noProof/>
                 <w:webHidden/>
               </w:rPr>
-              <w:instrText xml:space="preserve"> PAGEREF _Toc498786608 \h </w:instrText>
+              <w:instrText xml:space="preserve"> PAGEREF _Toc499055728 \h </w:instrText>
             </w:r>
             <w:r>
               <w:rPr>
@@ -1435,7 +1511,7 @@
                 <w:noProof/>
                 <w:webHidden/>
               </w:rPr>
-              <w:t>10</w:t>
+              <w:t>11</w:t>
             </w:r>
             <w:r>
               <w:rPr>
@@ -1458,7 +1534,7 @@
               <w:lang w:eastAsia="fr-FR"/>
             </w:rPr>
           </w:pPr>
-          <w:hyperlink w:anchor="_Toc498786609" w:history="1">
+          <w:hyperlink w:anchor="_Toc499055729" w:history="1">
             <w:r>
               <w:rPr>
                 <w:rStyle w:val="Lienhypertexte"/>
@@ -1485,7 +1561,7 @@
                 <w:noProof/>
                 <w:webHidden/>
               </w:rPr>
-              <w:instrText xml:space="preserve"> PAGEREF _Toc498786609 \h </w:instrText>
+              <w:instrText xml:space="preserve"> PAGEREF _Toc499055729 \h </w:instrText>
             </w:r>
             <w:r>
               <w:rPr>
@@ -1505,7 +1581,7 @@
                 <w:noProof/>
                 <w:webHidden/>
               </w:rPr>
-              <w:t>11</w:t>
+              <w:t>12</w:t>
             </w:r>
             <w:r>
               <w:rPr>
@@ -1528,7 +1604,7 @@
               <w:lang w:eastAsia="fr-FR"/>
             </w:rPr>
           </w:pPr>
-          <w:hyperlink w:anchor="_Toc498786610" w:history="1">
+          <w:hyperlink w:anchor="_Toc499055730" w:history="1">
             <w:r>
               <w:rPr>
                 <w:rStyle w:val="Lienhypertexte"/>
@@ -1555,7 +1631,7 @@
                 <w:noProof/>
                 <w:webHidden/>
               </w:rPr>
-              <w:instrText xml:space="preserve"> PAGEREF _Toc498786610 \h </w:instrText>
+              <w:instrText xml:space="preserve"> PAGEREF _Toc499055730 \h </w:instrText>
             </w:r>
             <w:r>
               <w:rPr>
@@ -1575,7 +1651,7 @@
                 <w:noProof/>
                 <w:webHidden/>
               </w:rPr>
-              <w:t>12</w:t>
+              <w:t>13</w:t>
             </w:r>
             <w:r>
               <w:rPr>
@@ -1598,7 +1674,7 @@
               <w:lang w:eastAsia="fr-FR"/>
             </w:rPr>
           </w:pPr>
-          <w:hyperlink w:anchor="_Toc498786611" w:history="1">
+          <w:hyperlink w:anchor="_Toc499055731" w:history="1">
             <w:r>
               <w:rPr>
                 <w:rStyle w:val="Lienhypertexte"/>
@@ -1625,7 +1701,7 @@
                 <w:noProof/>
                 <w:webHidden/>
               </w:rPr>
-              <w:instrText xml:space="preserve"> PAGEREF _Toc498786611 \h </w:instrText>
+              <w:instrText xml:space="preserve"> PAGEREF _Toc499055731 \h </w:instrText>
             </w:r>
             <w:r>
               <w:rPr>
@@ -1645,7 +1721,7 @@
                 <w:noProof/>
                 <w:webHidden/>
               </w:rPr>
-              <w:t>12</w:t>
+              <w:t>14</w:t>
             </w:r>
             <w:r>
               <w:rPr>
@@ -1668,13 +1744,13 @@
               <w:lang w:eastAsia="fr-FR"/>
             </w:rPr>
           </w:pPr>
-          <w:hyperlink w:anchor="_Toc498786612" w:history="1">
+          <w:hyperlink w:anchor="_Toc499055732" w:history="1">
             <w:r>
               <w:rPr>
                 <w:rStyle w:val="Lienhypertexte"/>
                 <w:noProof/>
               </w:rPr>
-              <w:t>Repartition notes et score</w:t>
+              <w:t>Répartition notes et score</w:t>
             </w:r>
             <w:r>
               <w:rPr>
@@ -1695,7 +1771,7 @@
                 <w:noProof/>
                 <w:webHidden/>
               </w:rPr>
-              <w:instrText xml:space="preserve"> PAGEREF _Toc498786612 \h </w:instrText>
+              <w:instrText xml:space="preserve"> PAGEREF _Toc499055732 \h </w:instrText>
             </w:r>
             <w:r>
               <w:rPr>
@@ -1715,7 +1791,7 @@
                 <w:noProof/>
                 <w:webHidden/>
               </w:rPr>
-              <w:t>13</w:t>
+              <w:t>14</w:t>
             </w:r>
             <w:r>
               <w:rPr>
@@ -1738,13 +1814,13 @@
               <w:lang w:eastAsia="fr-FR"/>
             </w:rPr>
           </w:pPr>
-          <w:hyperlink w:anchor="_Toc498786613" w:history="1">
+          <w:hyperlink w:anchor="_Toc499055733" w:history="1">
             <w:r>
               <w:rPr>
                 <w:rStyle w:val="Lienhypertexte"/>
                 <w:noProof/>
               </w:rPr>
-              <w:t>Repartition des fibres</w:t>
+              <w:t>Répartition des fibres</w:t>
             </w:r>
             <w:r>
               <w:rPr>
@@ -1765,7 +1841,7 @@
                 <w:noProof/>
                 <w:webHidden/>
               </w:rPr>
-              <w:instrText xml:space="preserve"> PAGEREF _Toc498786613 \h </w:instrText>
+              <w:instrText xml:space="preserve"> PAGEREF _Toc499055733 \h </w:instrText>
             </w:r>
             <w:r>
               <w:rPr>
@@ -1785,7 +1861,7 @@
                 <w:noProof/>
                 <w:webHidden/>
               </w:rPr>
-              <w:t>13</w:t>
+              <w:t>15</w:t>
             </w:r>
             <w:r>
               <w:rPr>
@@ -1808,7 +1884,7 @@
               <w:lang w:eastAsia="fr-FR"/>
             </w:rPr>
           </w:pPr>
-          <w:hyperlink w:anchor="_Toc498786614" w:history="1">
+          <w:hyperlink w:anchor="_Toc499055734" w:history="1">
             <w:r>
               <w:rPr>
                 <w:rStyle w:val="Lienhypertexte"/>
@@ -1835,7 +1911,7 @@
                 <w:noProof/>
                 <w:webHidden/>
               </w:rPr>
-              <w:instrText xml:space="preserve"> PAGEREF _Toc498786614 \h </w:instrText>
+              <w:instrText xml:space="preserve"> PAGEREF _Toc499055734 \h </w:instrText>
             </w:r>
             <w:r>
               <w:rPr>
@@ -1855,7 +1931,7 @@
                 <w:noProof/>
                 <w:webHidden/>
               </w:rPr>
-              <w:t>14</w:t>
+              <w:t>15</w:t>
             </w:r>
             <w:r>
               <w:rPr>
@@ -1878,7 +1954,7 @@
               <w:lang w:eastAsia="fr-FR"/>
             </w:rPr>
           </w:pPr>
-          <w:hyperlink w:anchor="_Toc498786615" w:history="1">
+          <w:hyperlink w:anchor="_Toc499055735" w:history="1">
             <w:r>
               <w:rPr>
                 <w:rStyle w:val="Lienhypertexte"/>
@@ -1905,7 +1981,7 @@
                 <w:noProof/>
                 <w:webHidden/>
               </w:rPr>
-              <w:instrText xml:space="preserve"> PAGEREF _Toc498786615 \h </w:instrText>
+              <w:instrText xml:space="preserve"> PAGEREF _Toc499055735 \h </w:instrText>
             </w:r>
             <w:r>
               <w:rPr>
@@ -1925,7 +2001,147 @@
                 <w:noProof/>
                 <w:webHidden/>
               </w:rPr>
-              <w:t>14</w:t>
+              <w:t>16</w:t>
+            </w:r>
+            <w:r>
+              <w:rPr>
+                <w:noProof/>
+                <w:webHidden/>
+              </w:rPr>
+              <w:fldChar w:fldCharType="end"/>
+            </w:r>
+          </w:hyperlink>
+        </w:p>
+        <w:p>
+          <w:pPr>
+            <w:pStyle w:val="TM3"/>
+            <w:tabs>
+              <w:tab w:val="right" w:leader="dot" w:pos="9062"/>
+            </w:tabs>
+            <w:rPr>
+              <w:rFonts w:eastAsiaTheme="minorEastAsia"/>
+              <w:noProof/>
+              <w:lang w:eastAsia="fr-FR"/>
+            </w:rPr>
+          </w:pPr>
+          <w:hyperlink w:anchor="_Toc499055736" w:history="1">
+            <w:r>
+              <w:rPr>
+                <w:rStyle w:val="Lienhypertexte"/>
+                <w:noProof/>
+              </w:rPr>
+              <w:t>Un Regresseur</w:t>
+            </w:r>
+            <w:r>
+              <w:rPr>
+                <w:noProof/>
+                <w:webHidden/>
+              </w:rPr>
+              <w:tab/>
+            </w:r>
+            <w:r>
+              <w:rPr>
+                <w:noProof/>
+                <w:webHidden/>
+              </w:rPr>
+              <w:fldChar w:fldCharType="begin"/>
+            </w:r>
+            <w:r>
+              <w:rPr>
+                <w:noProof/>
+                <w:webHidden/>
+              </w:rPr>
+              <w:instrText xml:space="preserve"> PAGEREF _Toc499055736 \h </w:instrText>
+            </w:r>
+            <w:r>
+              <w:rPr>
+                <w:noProof/>
+                <w:webHidden/>
+              </w:rPr>
+            </w:r>
+            <w:r>
+              <w:rPr>
+                <w:noProof/>
+                <w:webHidden/>
+              </w:rPr>
+              <w:fldChar w:fldCharType="separate"/>
+            </w:r>
+            <w:r>
+              <w:rPr>
+                <w:noProof/>
+                <w:webHidden/>
+              </w:rPr>
+              <w:t>16</w:t>
+            </w:r>
+            <w:r>
+              <w:rPr>
+                <w:noProof/>
+                <w:webHidden/>
+              </w:rPr>
+              <w:fldChar w:fldCharType="end"/>
+            </w:r>
+          </w:hyperlink>
+        </w:p>
+        <w:p>
+          <w:pPr>
+            <w:pStyle w:val="TM3"/>
+            <w:tabs>
+              <w:tab w:val="right" w:leader="dot" w:pos="9062"/>
+            </w:tabs>
+            <w:rPr>
+              <w:rFonts w:eastAsiaTheme="minorEastAsia"/>
+              <w:noProof/>
+              <w:lang w:eastAsia="fr-FR"/>
+            </w:rPr>
+          </w:pPr>
+          <w:hyperlink w:anchor="_Toc499055737" w:history="1">
+            <w:r>
+              <w:rPr>
+                <w:rStyle w:val="Lienhypertexte"/>
+                <w:noProof/>
+              </w:rPr>
+              <w:t>Un Classifieur</w:t>
+            </w:r>
+            <w:r>
+              <w:rPr>
+                <w:noProof/>
+                <w:webHidden/>
+              </w:rPr>
+              <w:tab/>
+            </w:r>
+            <w:r>
+              <w:rPr>
+                <w:noProof/>
+                <w:webHidden/>
+              </w:rPr>
+              <w:fldChar w:fldCharType="begin"/>
+            </w:r>
+            <w:r>
+              <w:rPr>
+                <w:noProof/>
+                <w:webHidden/>
+              </w:rPr>
+              <w:instrText xml:space="preserve"> PAGEREF _Toc499055737 \h </w:instrText>
+            </w:r>
+            <w:r>
+              <w:rPr>
+                <w:noProof/>
+                <w:webHidden/>
+              </w:rPr>
+            </w:r>
+            <w:r>
+              <w:rPr>
+                <w:noProof/>
+                <w:webHidden/>
+              </w:rPr>
+              <w:fldChar w:fldCharType="separate"/>
+            </w:r>
+            <w:r>
+              <w:rPr>
+                <w:noProof/>
+                <w:webHidden/>
+              </w:rPr>
+              <w:t>16</w:t>
             </w:r>
             <w:r>
               <w:rPr>
@@ -1948,7 +2164,7 @@
               <w:lang w:eastAsia="fr-FR"/>
             </w:rPr>
           </w:pPr>
-          <w:hyperlink w:anchor="_Toc498786616" w:history="1">
+          <w:hyperlink w:anchor="_Toc499055738" w:history="1">
             <w:r>
               <w:rPr>
                 <w:rStyle w:val="Lienhypertexte"/>
@@ -1975,7 +2191,7 @@
                 <w:noProof/>
                 <w:webHidden/>
               </w:rPr>
-              <w:instrText xml:space="preserve"> PAGEREF _Toc498786616 \h </w:instrText>
+              <w:instrText xml:space="preserve"> PAGEREF _Toc499055738 \h </w:instrText>
             </w:r>
             <w:r>
               <w:rPr>
@@ -1995,7 +2211,7 @@
                 <w:noProof/>
                 <w:webHidden/>
               </w:rPr>
-              <w:t>14</w:t>
+              <w:t>16</w:t>
             </w:r>
             <w:r>
               <w:rPr>
@@ -2015,19 +2231,18 @@
               <w:b/>
               <w:bCs/>
             </w:rPr>
+            <w:lastRenderedPageBreak/>
             <w:fldChar w:fldCharType="end"/>
           </w:r>
         </w:p>
       </w:sdtContent>
     </w:sdt>
-    <w:p/>
     <w:p>
       <w:pPr>
         <w:pStyle w:val="Titre1"/>
       </w:pPr>
-      <w:bookmarkStart w:id="0" w:name="_Toc498786589"/>
-      <w:r>
-        <w:lastRenderedPageBreak/>
+      <w:bookmarkStart w:id="0" w:name="_Toc499055708"/>
+      <w:r>
         <w:t>Introduction</w:t>
       </w:r>
       <w:bookmarkEnd w:id="0"/>
@@ -2081,7 +2296,7 @@
       <w:pPr>
         <w:pStyle w:val="Titre1"/>
       </w:pPr>
-      <w:bookmarkStart w:id="1" w:name="_Toc498786590"/>
+      <w:bookmarkStart w:id="1" w:name="_Toc499055709"/>
       <w:r>
         <w:t>Nettoyage</w:t>
       </w:r>
@@ -2166,7 +2381,7 @@
       <w:pPr>
         <w:pStyle w:val="Titre2"/>
       </w:pPr>
-      <w:bookmarkStart w:id="2" w:name="_Toc498786591"/>
+      <w:bookmarkStart w:id="2" w:name="_Toc499055710"/>
       <w:r>
         <w:t>Sélection</w:t>
       </w:r>
@@ -2297,7 +2512,7 @@
       <w:pPr>
         <w:pStyle w:val="Titre2"/>
       </w:pPr>
-      <w:bookmarkStart w:id="3" w:name="_Toc498786592"/>
+      <w:bookmarkStart w:id="3" w:name="_Toc499055711"/>
       <w:r>
         <w:t>Simplification de features :</w:t>
       </w:r>
@@ -2369,7 +2584,7 @@
       <w:pPr>
         <w:pStyle w:val="Titre2"/>
       </w:pPr>
-      <w:bookmarkStart w:id="4" w:name="_Toc498786593"/>
+      <w:bookmarkStart w:id="4" w:name="_Toc499055712"/>
       <w:r>
         <w:t xml:space="preserve">Nettoyage des données </w:t>
       </w:r>
@@ -2417,7 +2632,7 @@
       <w:pPr>
         <w:pStyle w:val="Titre3"/>
       </w:pPr>
-      <w:bookmarkStart w:id="5" w:name="_Toc498786594"/>
+      <w:bookmarkStart w:id="5" w:name="_Toc499055713"/>
       <w:r>
         <w:t>Critère 1:Suppression des valeurs négatives.</w:t>
       </w:r>
@@ -2444,7 +2659,7 @@
       <w:pPr>
         <w:pStyle w:val="Titre3"/>
       </w:pPr>
-      <w:bookmarkStart w:id="6" w:name="_Toc498786595"/>
+      <w:bookmarkStart w:id="6" w:name="_Toc499055714"/>
       <w:r>
         <w:t>Critère 2: Suppression des outliers</w:t>
       </w:r>
@@ -2551,16 +2766,11 @@
       <w:pPr>
         <w:pStyle w:val="Titre3"/>
       </w:pPr>
-      <w:bookmarkStart w:id="7" w:name="_Toc498786596"/>
-      <w:r>
-        <w:t xml:space="preserve">Critère 3: Suppression des valeurs </w:t>
-      </w:r>
-      <w:bookmarkStart w:id="8" w:name="_GoBack"/>
-      <w:r>
-        <w:t>impossibles</w:t>
+      <w:bookmarkStart w:id="7" w:name="_Toc499055715"/>
+      <w:r>
+        <w:t>Critère 3: Suppression des valeurs impossibles</w:t>
       </w:r>
       <w:bookmarkEnd w:id="7"/>
-      <w:bookmarkEnd w:id="8"/>
     </w:p>
     <w:p>
       <w:pPr>
@@ -2640,21 +2850,21 @@
       <w:pPr>
         <w:pStyle w:val="Titre1"/>
       </w:pPr>
-      <w:bookmarkStart w:id="9" w:name="_Toc498786597"/>
+      <w:bookmarkStart w:id="8" w:name="_Toc499055716"/>
       <w:r>
         <w:t>Exploration</w:t>
       </w:r>
+      <w:bookmarkEnd w:id="8"/>
+    </w:p>
+    <w:p>
+      <w:pPr>
+        <w:pStyle w:val="Titre2"/>
+      </w:pPr>
+      <w:bookmarkStart w:id="9" w:name="_Toc499055717"/>
+      <w:r>
+        <w:t>Analyse Univariée</w:t>
+      </w:r>
       <w:bookmarkEnd w:id="9"/>
-    </w:p>
-    <w:p>
-      <w:pPr>
-        <w:pStyle w:val="Titre2"/>
-      </w:pPr>
-      <w:bookmarkStart w:id="10" w:name="_Toc498786598"/>
-      <w:r>
-        <w:t>Analyse Univariée</w:t>
-      </w:r>
-      <w:bookmarkEnd w:id="10"/>
     </w:p>
     <w:p>
       <w:pPr>
@@ -2672,11 +2882,11 @@
         <w:pStyle w:val="Titre3"/>
         <w:ind w:firstLine="360"/>
       </w:pPr>
-      <w:bookmarkStart w:id="11" w:name="_Toc498786599"/>
+      <w:bookmarkStart w:id="10" w:name="_Toc499055718"/>
       <w:r>
         <w:t>Données Continues : Violinplot</w:t>
       </w:r>
-      <w:bookmarkEnd w:id="11"/>
+      <w:bookmarkEnd w:id="10"/>
     </w:p>
     <w:p>
       <w:r>
@@ -2840,6 +3050,9 @@
       <w:r>
         <w:t>).</w:t>
       </w:r>
+      <w:r>
+        <w:t xml:space="preserve"> La raison de cette balance sera expliquée dans la partie parlant de l'intérêt de cette étude dite univariée.</w:t>
+      </w:r>
     </w:p>
     <w:p>
       <w:pPr>
@@ -2847,7 +3060,7 @@
       </w:pPr>
       <w:r>
         <w:pict>
-          <v:shape id="_x0000_i1025" type="#_x0000_t75" style="width:377.25pt;height:170.65pt">
+          <v:shape id="_x0000_i1025" type="#_x0000_t75" style="width:377.55pt;height:170.65pt">
             <v:imagedata r:id="rId12" o:title="violinplot" croptop="14942f" cropbottom="47694f"/>
           </v:shape>
         </w:pict>
@@ -2857,11 +3070,11 @@
       <w:pPr>
         <w:pStyle w:val="Titre3"/>
       </w:pPr>
-      <w:bookmarkStart w:id="12" w:name="_Toc498786600"/>
+      <w:bookmarkStart w:id="11" w:name="_Toc499055719"/>
       <w:r>
         <w:t>Données discrètes : Histogramme</w:t>
       </w:r>
-      <w:bookmarkEnd w:id="12"/>
+      <w:bookmarkEnd w:id="11"/>
     </w:p>
     <w:p>
       <w:pPr>
@@ -2877,7 +3090,7 @@
       </w:pPr>
       <w:r>
         <w:pict>
-          <v:shape id="_x0000_i1026" type="#_x0000_t75" style="width:215.25pt;height:246.3pt">
+          <v:shape id="_x0000_i1026" type="#_x0000_t75" style="width:200.35pt;height:229pt">
             <v:imagedata r:id="rId13" o:title="hist_cat" croptop="33213f" cropbottom="24814f"/>
           </v:shape>
         </w:pict>
@@ -2887,8 +3100,12 @@
       <w:pPr>
         <w:pStyle w:val="Titre3"/>
       </w:pPr>
-      <w:bookmarkStart w:id="13" w:name="_Toc498786601"/>
-      <w:r>
+      <w:bookmarkStart w:id="12" w:name="_Toc499055720"/>
+      <w:r>
+        <w:rPr>
+          <w:noProof/>
+          <w:lang w:eastAsia="fr-FR"/>
+        </w:rPr>
         <w:lastRenderedPageBreak/>
         <w:drawing>
           <wp:anchor distT="0" distB="0" distL="114300" distR="114300" simplePos="0" relativeHeight="251661312" behindDoc="0" locked="0" layoutInCell="1" allowOverlap="1" wp14:anchorId="14D23D39" wp14:editId="60837CD6">
@@ -2964,12 +3181,16 @@
       <w:r>
         <w:t>Données quasi binaires : Tarte</w:t>
       </w:r>
-      <w:bookmarkEnd w:id="13"/>
+      <w:bookmarkEnd w:id="12"/>
     </w:p>
     <w:p>
       <w:pPr>
         <w:ind w:firstLine="708"/>
         <w:jc w:val="both"/>
+        <w:rPr>
+          <w:noProof/>
+          <w:lang w:eastAsia="fr-FR"/>
+        </w:rPr>
       </w:pPr>
       <w:r>
         <w:t>Pour les données binaires ou quasi binaires (très peu de classes), le diagramme en tarte a été utilisé pour visualiser aussi leur répartition sur l'ensemble du dataset. C'est le cas notamment pour les ingrédients venant des huiles de palmes. On peut remarquer que la très grande majorité des produits n'ont pas d'huile de palme</w:t>
@@ -2984,9 +3205,341 @@
     </w:p>
     <w:p>
       <w:pPr>
+        <w:pStyle w:val="Titre3"/>
+        <w:rPr>
+          <w:noProof/>
+          <w:lang w:eastAsia="fr-FR"/>
+        </w:rPr>
+      </w:pPr>
+      <w:bookmarkStart w:id="13" w:name="_Toc499055721"/>
+      <w:r>
+        <w:rPr>
+          <w:noProof/>
+          <w:lang w:eastAsia="fr-FR"/>
+        </w:rPr>
+        <w:t>I</w:t>
+      </w:r>
+      <w:r>
+        <w:rPr>
+          <w:noProof/>
+          <w:lang w:eastAsia="fr-FR"/>
+        </w:rPr>
+        <w:t xml:space="preserve">ntérêt </w:t>
+      </w:r>
+      <w:r>
+        <w:rPr>
+          <w:noProof/>
+          <w:lang w:eastAsia="fr-FR"/>
+        </w:rPr>
+        <w:t>de cet</w:t>
+      </w:r>
+      <w:r>
+        <w:rPr>
+          <w:noProof/>
+          <w:lang w:eastAsia="fr-FR"/>
+        </w:rPr>
+        <w:t>te</w:t>
+      </w:r>
+      <w:r>
+        <w:rPr>
+          <w:noProof/>
+          <w:lang w:eastAsia="fr-FR"/>
+        </w:rPr>
+        <w:t xml:space="preserve"> étude</w:t>
+      </w:r>
+      <w:bookmarkEnd w:id="13"/>
+    </w:p>
+    <w:p>
+      <w:pPr>
+        <w:ind w:firstLine="708"/>
+        <w:jc w:val="both"/>
+      </w:pPr>
+      <w:r>
+        <w:t>L'intérêt de cette étude a été majoritairement le nettoyage des outliers comme expliqué précédemment. En effet, si on regarde par ingrédient la distribution. On a par exemple pour le sel :</w:t>
+      </w:r>
+    </w:p>
+    <w:p>
+      <w:pPr>
+        <w:jc w:val="both"/>
+      </w:pPr>
+      <w:r>
+        <w:drawing>
+          <wp:inline distT="0" distB="0" distL="0" distR="0" wp14:anchorId="6484C164" wp14:editId="0ECBC562">
+            <wp:extent cx="5760720" cy="1041780"/>
+            <wp:effectExtent l="0" t="0" r="0" b="6350"/>
+            <wp:docPr id="3" name="Image 3"/>
+            <wp:cNvGraphicFramePr>
+              <a:graphicFrameLocks xmlns:a="http://schemas.openxmlformats.org/drawingml/2006/main" noChangeAspect="1"/>
+            </wp:cNvGraphicFramePr>
+            <a:graphic xmlns:a="http://schemas.openxmlformats.org/drawingml/2006/main">
+              <a:graphicData uri="http://schemas.openxmlformats.org/drawingml/2006/picture">
+                <pic:pic xmlns:pic="http://schemas.openxmlformats.org/drawingml/2006/picture">
+                  <pic:nvPicPr>
+                    <pic:cNvPr id="0" name=""/>
+                    <pic:cNvPicPr/>
+                  </pic:nvPicPr>
+                  <pic:blipFill>
+                    <a:blip r:embed="rId15"/>
+                    <a:stretch>
+                      <a:fillRect/>
+                    </a:stretch>
+                  </pic:blipFill>
+                  <pic:spPr>
+                    <a:xfrm>
+                      <a:off x="0" y="0"/>
+                      <a:ext cx="5760720" cy="1041780"/>
+                    </a:xfrm>
+                    <a:prstGeom prst="rect">
+                      <a:avLst/>
+                    </a:prstGeom>
+                  </pic:spPr>
+                </pic:pic>
+              </a:graphicData>
+            </a:graphic>
+          </wp:inline>
+        </w:drawing>
+      </w:r>
+    </w:p>
+    <w:p>
+      <w:pPr>
+        <w:jc w:val="both"/>
+      </w:pPr>
+      <w:r>
+        <w:t>La 1ere ligne est avant un premier filtrage avec +/- 5 fois la Standard Déviation. La seconde</w:t>
+      </w:r>
+      <w:r>
+        <w:t xml:space="preserve"> ligne</w:t>
+      </w:r>
+      <w:r>
+        <w:t xml:space="preserve"> est après le filtrage et la 3</w:t>
+      </w:r>
+      <w:r>
+        <w:t>è</w:t>
+      </w:r>
+      <w:r>
+        <w:t xml:space="preserve">me est </w:t>
+      </w:r>
+      <w:r>
+        <w:t>après</w:t>
+      </w:r>
+      <w:r>
+        <w:t xml:space="preserve"> un second filtrage identique. </w:t>
+      </w:r>
+    </w:p>
+    <w:p>
+      <w:pPr>
+        <w:jc w:val="both"/>
+      </w:pPr>
+      <w:r>
+        <w:t xml:space="preserve">On remarque qu'en l'absence de ce filtrage on a en max 64 312 g de sel par 100g. Cela est irréaliste. C'est tellement grand que l'impact sur la moyenne et la Standard </w:t>
+      </w:r>
+      <w:r>
+        <w:t>déviation</w:t>
+      </w:r>
+      <w:r>
+        <w:t xml:space="preserve"> qu'</w:t>
+      </w:r>
+      <w:r>
+        <w:t>après</w:t>
+      </w:r>
+      <w:r>
+        <w:t xml:space="preserve"> le 1</w:t>
+      </w:r>
+      <w:r>
+        <w:rPr>
+          <w:vertAlign w:val="superscript"/>
+        </w:rPr>
+        <w:t>er</w:t>
+      </w:r>
+      <w:r>
+        <w:t xml:space="preserve"> filtrage, on est toujours </w:t>
+      </w:r>
+      <w:r>
+        <w:t>à</w:t>
+      </w:r>
+      <w:r>
+        <w:t xml:space="preserve"> 604g de sel par 100g. Il faut appliquer une seconde fois ce filtre pour avoir une valeur raisonnable (37 g tout de même). Ce filtrage a notamment supprimé 12 000 points </w:t>
+      </w:r>
+      <w:r>
+        <w:t>aberrants</w:t>
+      </w:r>
+      <w:r>
+        <w:t>.</w:t>
+      </w:r>
+    </w:p>
+    <w:p>
+      <w:pPr>
+        <w:jc w:val="both"/>
+      </w:pPr>
+      <w:r>
+        <w:t xml:space="preserve">Par contre du </w:t>
+      </w:r>
+      <w:r>
+        <w:t>côté des fruits, o</w:t>
+      </w:r>
+      <w:r>
+        <w:t>n a une variation très faible et de ce fait on ne supprime que 37 points.</w:t>
+      </w:r>
+    </w:p>
+    <w:p>
+      <w:pPr>
+        <w:jc w:val="both"/>
+      </w:pPr>
+      <w:r>
+        <w:drawing>
+          <wp:inline distT="0" distB="0" distL="0" distR="0" wp14:anchorId="769E2084" wp14:editId="10817A2A">
+            <wp:extent cx="5325219" cy="1047896"/>
+            <wp:effectExtent l="0" t="0" r="8890" b="0"/>
+            <wp:docPr id="12" name="Image 12"/>
+            <wp:cNvGraphicFramePr>
+              <a:graphicFrameLocks xmlns:a="http://schemas.openxmlformats.org/drawingml/2006/main" noChangeAspect="1"/>
+            </wp:cNvGraphicFramePr>
+            <a:graphic xmlns:a="http://schemas.openxmlformats.org/drawingml/2006/main">
+              <a:graphicData uri="http://schemas.openxmlformats.org/drawingml/2006/picture">
+                <pic:pic xmlns:pic="http://schemas.openxmlformats.org/drawingml/2006/picture">
+                  <pic:nvPicPr>
+                    <pic:cNvPr id="0" name=""/>
+                    <pic:cNvPicPr/>
+                  </pic:nvPicPr>
+                  <pic:blipFill>
+                    <a:blip r:embed="rId16"/>
+                    <a:stretch>
+                      <a:fillRect/>
+                    </a:stretch>
+                  </pic:blipFill>
+                  <pic:spPr>
+                    <a:xfrm>
+                      <a:off x="0" y="0"/>
+                      <a:ext cx="5325219" cy="1047896"/>
+                    </a:xfrm>
+                    <a:prstGeom prst="rect">
+                      <a:avLst/>
+                    </a:prstGeom>
+                  </pic:spPr>
+                </pic:pic>
+              </a:graphicData>
+            </a:graphic>
+          </wp:inline>
+        </w:drawing>
+      </w:r>
+    </w:p>
+    <w:p>
+      <w:pPr>
+        <w:jc w:val="both"/>
+      </w:pPr>
+      <w:r>
+        <w:t>Si on regarde l'évolution du max</w:t>
+      </w:r>
+      <w:r>
+        <w:t>imum</w:t>
+      </w:r>
+      <w:r>
+        <w:t xml:space="preserve"> par filtrage et par produits, on a :</w:t>
+      </w:r>
+    </w:p>
+    <w:p>
+      <w:pPr>
+        <w:jc w:val="center"/>
+      </w:pPr>
+      <w:r>
+        <w:lastRenderedPageBreak/>
+        <w:pict>
+          <v:shape id="_x0000_i1027" type="#_x0000_t75" style="width:377.35pt;height:248.9pt">
+            <v:imagedata r:id="rId17" o:title="max_filtrage" croptop="5306f" cropleft="5529f" cropright="5451f"/>
+          </v:shape>
+        </w:pict>
+      </w:r>
+    </w:p>
+    <w:p>
+      <w:pPr>
+        <w:jc w:val="both"/>
+      </w:pPr>
+      <w:r>
+        <w:t xml:space="preserve">A cause de l'échelle, on a du mal </w:t>
+      </w:r>
+      <w:r>
+        <w:t>à</w:t>
+      </w:r>
+      <w:r>
+        <w:t xml:space="preserve"> voir les valeurs post filtrage mais on remarque que celui-ci est utile pour ce nettoyage.</w:t>
+      </w:r>
+    </w:p>
+    <w:p>
+      <w:r>
+        <w:t xml:space="preserve">Si on regarde la Standard </w:t>
+      </w:r>
+      <w:r>
+        <w:t>Déviation</w:t>
+      </w:r>
+      <w:r>
+        <w:t xml:space="preserve">, </w:t>
+      </w:r>
+    </w:p>
+    <w:p>
+      <w:pPr>
+        <w:jc w:val="center"/>
+      </w:pPr>
+      <w:r>
+        <w:pict>
+          <v:shape id="_x0000_i1028" type="#_x0000_t75" style="width:377.35pt;height:248.05pt">
+            <v:imagedata r:id="rId18" o:title="stdev_filtrage" croptop="5596f" cropleft="5538f" cropright="5176f"/>
+          </v:shape>
+        </w:pict>
+      </w:r>
+    </w:p>
+    <w:p>
+      <w:r>
+        <w:t xml:space="preserve">on </w:t>
+      </w:r>
+      <w:r>
+        <w:t>remarque</w:t>
+      </w:r>
+      <w:r>
+        <w:t xml:space="preserve"> aussi une chute importante après le 1</w:t>
+      </w:r>
+      <w:r>
+        <w:rPr>
+          <w:vertAlign w:val="superscript"/>
+        </w:rPr>
+        <w:t>er</w:t>
+      </w:r>
+      <w:r>
+        <w:t xml:space="preserve"> filtrage pour les features ayant un fort outlier. </w:t>
+      </w:r>
+      <w:r>
+        <w:t>S'il n'y</w:t>
+      </w:r>
+      <w:r>
+        <w:t xml:space="preserve"> en a pas, la valeur reste stable.</w:t>
+      </w:r>
+      <w:r>
+        <w:t xml:space="preserve"> Et finalement, si on regarde du côté de la médiane, elle reste très similaire car on ne supprime que peu de points </w:t>
+      </w:r>
+    </w:p>
+    <w:p>
+      <w:pPr>
+        <w:jc w:val="center"/>
+      </w:pPr>
+      <w:r>
+        <w:lastRenderedPageBreak/>
+        <w:pict>
+          <v:shape id="_x0000_i1029" type="#_x0000_t75" style="width:371.6pt;height:248.9pt">
+            <v:imagedata r:id="rId19" o:title="med_filtrage" croptop="5439f" cropleft="6082f" cropright="5632f"/>
+          </v:shape>
+        </w:pict>
+      </w:r>
+    </w:p>
+    <w:p>
+      <w:r>
+        <w:tab/>
+        <w:t>Cela est un grand intérêt de ce type de filtrage. Cependant, ayant filtré précédemment les valeurs négatives et supérieurs à 100g, je n'ai appliqué qu'un seul filtrage.</w:t>
+      </w:r>
+    </w:p>
+    <w:p>
+      <w:pPr>
         <w:pStyle w:val="Titre2"/>
       </w:pPr>
-      <w:bookmarkStart w:id="14" w:name="_Toc498786602"/>
+      <w:bookmarkStart w:id="14" w:name="_Toc499055722"/>
       <w:r>
         <w:t xml:space="preserve">Analyse </w:t>
       </w:r>
@@ -3022,11 +3575,16 @@
       <w:pPr>
         <w:jc w:val="center"/>
       </w:pPr>
-      <w:r>
+      <w:bookmarkStart w:id="15" w:name="_GoBack"/>
+      <w:r>
+        <w:rPr>
+          <w:noProof/>
+          <w:lang w:eastAsia="fr-FR"/>
+        </w:rPr>
         <w:drawing>
           <wp:inline distT="0" distB="0" distL="0" distR="0" wp14:anchorId="7766542D" wp14:editId="2BB84912">
-            <wp:extent cx="5610225" cy="5784967"/>
-            <wp:effectExtent l="0" t="0" r="0" b="6350"/>
+            <wp:extent cx="4126726" cy="4255262"/>
+            <wp:effectExtent l="0" t="0" r="7620" b="0"/>
             <wp:docPr id="5" name="Picture 2" descr="F:\Nicolas\Documents\OpenClassRoom\Projet 2 - donnees nutritionnelles\correlation_matrix.png"/>
             <wp:cNvGraphicFramePr>
               <a:graphicFrameLocks xmlns:a="http://schemas.openxmlformats.org/drawingml/2006/main" noChangeAspect="1"/>
@@ -3041,7 +3599,7 @@
                     </pic:cNvPicPr>
                   </pic:nvPicPr>
                   <pic:blipFill rotWithShape="1">
-                    <a:blip r:embed="rId15">
+                    <a:blip r:embed="rId20">
                       <a:extLst>
                         <a:ext uri="{28A0092B-C50C-407E-A947-70E740481C1C}">
                           <a14:useLocalDpi xmlns:a14="http://schemas.microsoft.com/office/drawing/2010/main" val="0"/>
@@ -3054,7 +3612,7 @@
                   <pic:spPr bwMode="auto">
                     <a:xfrm>
                       <a:off x="0" y="0"/>
-                      <a:ext cx="5607617" cy="5782278"/>
+                      <a:ext cx="4126726" cy="4255262"/>
                     </a:xfrm>
                     <a:prstGeom prst="rect">
                       <a:avLst/>
@@ -3068,9 +3626,11 @@
           </wp:inline>
         </w:drawing>
       </w:r>
-    </w:p>
-    <w:p>
-      <w:r>
+      <w:bookmarkEnd w:id="15"/>
+    </w:p>
+    <w:p>
+      <w:r>
+        <w:lastRenderedPageBreak/>
         <w:t>Sur celle-ci on notera pour la suite 6 corrélation/indépendance:</w:t>
       </w:r>
     </w:p>
@@ -3078,15 +3638,14 @@
       <w:pPr>
         <w:pStyle w:val="Titre3"/>
       </w:pPr>
-      <w:bookmarkStart w:id="15" w:name="_Toc498786603"/>
-      <w:r>
-        <w:lastRenderedPageBreak/>
+      <w:bookmarkStart w:id="16" w:name="_Toc499055723"/>
+      <w:r>
         <w:t xml:space="preserve">Indépendance forte : </w:t>
       </w:r>
       <w:r>
         <w:t>Vitamine b9 &amp; folates</w:t>
       </w:r>
-      <w:bookmarkEnd w:id="15"/>
+      <w:bookmarkEnd w:id="16"/>
     </w:p>
     <w:p>
       <w:pPr>
@@ -3115,25 +3674,23 @@
       <w:pPr>
         <w:pStyle w:val="Titre3"/>
       </w:pPr>
-      <w:bookmarkStart w:id="16" w:name="_Toc498786604"/>
+      <w:bookmarkStart w:id="17" w:name="_Toc499055724"/>
       <w:r>
         <w:t xml:space="preserve">Indépendance forte : </w:t>
       </w:r>
       <w:r>
-        <w:t>Fruit, Légume</w:t>
-      </w:r>
-      <w:proofErr w:type="gramStart"/>
-      <w:r>
-        <w:t>,nuts</w:t>
-      </w:r>
-      <w:proofErr w:type="gramEnd"/>
-      <w:r>
-        <w:t xml:space="preserve"> &amp; les autres paramètres</w:t>
-      </w:r>
-      <w:bookmarkEnd w:id="16"/>
+        <w:t>Fruit, Légume,</w:t>
+      </w:r>
       <w:r>
         <w:t xml:space="preserve"> </w:t>
       </w:r>
+      <w:r>
+        <w:t>nuts &amp; les autres paramètres</w:t>
+      </w:r>
+      <w:bookmarkEnd w:id="17"/>
+      <w:r>
+        <w:t xml:space="preserve"> </w:t>
+      </w:r>
     </w:p>
     <w:p>
       <w:pPr>
@@ -3160,6 +3717,10 @@
         <w:jc w:val="center"/>
       </w:pPr>
       <w:r>
+        <w:rPr>
+          <w:noProof/>
+          <w:lang w:eastAsia="fr-FR"/>
+        </w:rPr>
         <w:drawing>
           <wp:inline distT="0" distB="0" distL="0" distR="0" wp14:anchorId="7A64E725" wp14:editId="0C047320">
             <wp:extent cx="5343525" cy="3206116"/>
@@ -3178,7 +3739,7 @@
                     </pic:cNvPicPr>
                   </pic:nvPicPr>
                   <pic:blipFill rotWithShape="1">
-                    <a:blip r:embed="rId16" cstate="print">
+                    <a:blip r:embed="rId21" cstate="print">
                       <a:clrChange>
                         <a:clrFrom>
                           <a:srgbClr val="FFFFFF"/>
@@ -3227,14 +3788,14 @@
       <w:pPr>
         <w:pStyle w:val="Titre3"/>
       </w:pPr>
-      <w:bookmarkStart w:id="17" w:name="_Toc498786605"/>
+      <w:bookmarkStart w:id="18" w:name="_Toc499055725"/>
       <w:r>
         <w:t>Corrélation</w:t>
       </w:r>
       <w:r>
         <w:t xml:space="preserve"> forte : Graisses</w:t>
       </w:r>
-      <w:bookmarkEnd w:id="17"/>
+      <w:bookmarkEnd w:id="18"/>
       <w:r>
         <w:t xml:space="preserve"> </w:t>
       </w:r>
@@ -3288,6 +3849,10 @@
         <w:jc w:val="center"/>
       </w:pPr>
       <w:r>
+        <w:rPr>
+          <w:noProof/>
+          <w:lang w:eastAsia="fr-FR"/>
+        </w:rPr>
         <w:lastRenderedPageBreak/>
         <w:drawing>
           <wp:inline distT="0" distB="0" distL="0" distR="0" wp14:anchorId="5B2E24AB" wp14:editId="14418E7D">
@@ -3307,7 +3872,7 @@
                     </pic:cNvPicPr>
                   </pic:nvPicPr>
                   <pic:blipFill>
-                    <a:blip r:embed="rId17" cstate="print">
+                    <a:blip r:embed="rId22" cstate="print">
                       <a:clrChange>
                         <a:clrFrom>
                           <a:srgbClr val="FFFFFF"/>
@@ -3407,6 +3972,10 @@
         <w:jc w:val="center"/>
       </w:pPr>
       <w:r>
+        <w:rPr>
+          <w:noProof/>
+          <w:lang w:eastAsia="fr-FR"/>
+        </w:rPr>
         <w:drawing>
           <wp:inline distT="0" distB="0" distL="0" distR="0" wp14:anchorId="1291779C" wp14:editId="71A66147">
             <wp:extent cx="2477069" cy="2377372"/>
@@ -3425,7 +3994,7 @@
                     </pic:cNvPicPr>
                   </pic:nvPicPr>
                   <pic:blipFill rotWithShape="1">
-                    <a:blip r:embed="rId18" cstate="print">
+                    <a:blip r:embed="rId23" cstate="print">
                       <a:clrChange>
                         <a:clrFrom>
                           <a:srgbClr val="FFFFFF"/>
@@ -3474,7 +4043,7 @@
       <w:pPr>
         <w:pStyle w:val="Titre3"/>
       </w:pPr>
-      <w:bookmarkStart w:id="18" w:name="_Toc498786606"/>
+      <w:bookmarkStart w:id="19" w:name="_Toc499055726"/>
       <w:r>
         <w:lastRenderedPageBreak/>
         <w:t>Corrélation</w:t>
@@ -3482,7 +4051,7 @@
       <w:r>
         <w:t xml:space="preserve"> forte : Vitamine E et graisses</w:t>
       </w:r>
-      <w:bookmarkEnd w:id="18"/>
+      <w:bookmarkEnd w:id="19"/>
       <w:r>
         <w:t xml:space="preserve"> </w:t>
       </w:r>
@@ -3503,6 +4072,10 @@
     </w:p>
     <w:p>
       <w:r>
+        <w:rPr>
+          <w:noProof/>
+          <w:lang w:eastAsia="fr-FR"/>
+        </w:rPr>
         <w:drawing>
           <wp:inline distT="0" distB="0" distL="0" distR="0" wp14:anchorId="177EC453" wp14:editId="753E6C75">
             <wp:extent cx="5720454" cy="3450149"/>
@@ -3521,7 +4094,7 @@
                     </pic:cNvPicPr>
                   </pic:nvPicPr>
                   <pic:blipFill rotWithShape="1">
-                    <a:blip r:embed="rId19" cstate="print">
+                    <a:blip r:embed="rId24" cstate="print">
                       <a:clrChange>
                         <a:clrFrom>
                           <a:srgbClr val="FFFFFF"/>
@@ -3585,7 +4158,7 @@
       <w:pPr>
         <w:pStyle w:val="Titre3"/>
       </w:pPr>
-      <w:bookmarkStart w:id="19" w:name="_Toc498786607"/>
+      <w:bookmarkStart w:id="20" w:name="_Toc499055727"/>
       <w:r>
         <w:t>Corrélation</w:t>
       </w:r>
@@ -3595,7 +4168,7 @@
       <w:r>
         <w:t>Energie et magnésium, potassium, phosphore, carbohydrates</w:t>
       </w:r>
-      <w:bookmarkEnd w:id="19"/>
+      <w:bookmarkEnd w:id="20"/>
     </w:p>
     <w:p>
       <w:pPr>
@@ -3634,6 +4207,10 @@
         <w:jc w:val="center"/>
       </w:pPr>
       <w:r>
+        <w:rPr>
+          <w:noProof/>
+          <w:lang w:eastAsia="fr-FR"/>
+        </w:rPr>
         <w:drawing>
           <wp:inline distT="0" distB="0" distL="0" distR="0" wp14:anchorId="41846412" wp14:editId="0EFFD55E">
             <wp:extent cx="4811373" cy="2927444"/>
@@ -3652,7 +4229,7 @@
                     </pic:cNvPicPr>
                   </pic:nvPicPr>
                   <pic:blipFill rotWithShape="1">
-                    <a:blip r:embed="rId20" cstate="print">
+                    <a:blip r:embed="rId25" cstate="print">
                       <a:clrChange>
                         <a:clrFrom>
                           <a:srgbClr val="FFFFFF"/>
@@ -3722,7 +4299,7 @@
       <w:pPr>
         <w:pStyle w:val="Titre3"/>
       </w:pPr>
-      <w:bookmarkStart w:id="20" w:name="_Toc498786608"/>
+      <w:bookmarkStart w:id="21" w:name="_Toc499055728"/>
       <w:r>
         <w:t>Corrélation</w:t>
       </w:r>
@@ -3732,7 +4309,7 @@
       <w:r>
         <w:t>carbohydrates</w:t>
       </w:r>
-      <w:bookmarkEnd w:id="20"/>
+      <w:bookmarkEnd w:id="21"/>
     </w:p>
     <w:p>
       <w:pPr>
@@ -3753,6 +4330,10 @@
         <w:jc w:val="center"/>
       </w:pPr>
       <w:r>
+        <w:rPr>
+          <w:noProof/>
+          <w:lang w:eastAsia="fr-FR"/>
+        </w:rPr>
         <w:drawing>
           <wp:inline distT="0" distB="0" distL="0" distR="0" wp14:anchorId="6E17CE9E" wp14:editId="225E8627">
             <wp:extent cx="3606159" cy="2187496"/>
@@ -3771,7 +4352,7 @@
                     </pic:cNvPicPr>
                   </pic:nvPicPr>
                   <pic:blipFill rotWithShape="1">
-                    <a:blip r:embed="rId21">
+                    <a:blip r:embed="rId26">
                       <a:clrChange>
                         <a:clrFrom>
                           <a:srgbClr val="FFFFFF"/>
@@ -3836,6 +4417,10 @@
         <w:jc w:val="center"/>
       </w:pPr>
       <w:r>
+        <w:rPr>
+          <w:noProof/>
+          <w:lang w:eastAsia="fr-FR"/>
+        </w:rPr>
         <w:drawing>
           <wp:inline distT="0" distB="0" distL="0" distR="0" wp14:anchorId="2A921910" wp14:editId="41D8424B">
             <wp:extent cx="3573709" cy="2187496"/>
@@ -3854,7 +4439,7 @@
                     </pic:cNvPicPr>
                   </pic:nvPicPr>
                   <pic:blipFill rotWithShape="1">
-                    <a:blip r:embed="rId22">
+                    <a:blip r:embed="rId27">
                       <a:clrChange>
                         <a:clrFrom>
                           <a:srgbClr val="FFFFFF"/>
@@ -3938,12 +4523,12 @@
       <w:pPr>
         <w:pStyle w:val="Titre3"/>
       </w:pPr>
-      <w:bookmarkStart w:id="21" w:name="_Toc498786609"/>
+      <w:bookmarkStart w:id="22" w:name="_Toc499055729"/>
       <w:r>
         <w:lastRenderedPageBreak/>
         <w:t>Score par groupe PNNS</w:t>
       </w:r>
-      <w:bookmarkEnd w:id="21"/>
+      <w:bookmarkEnd w:id="22"/>
     </w:p>
     <w:p>
       <w:pPr>
@@ -3958,6 +4543,10 @@
         <w:jc w:val="center"/>
       </w:pPr>
       <w:r>
+        <w:rPr>
+          <w:noProof/>
+          <w:lang w:eastAsia="fr-FR"/>
+        </w:rPr>
         <w:drawing>
           <wp:inline distT="0" distB="0" distL="0" distR="0" wp14:anchorId="5D164402" wp14:editId="3A3BD5B2">
             <wp:extent cx="3971499" cy="3362808"/>
@@ -3976,7 +4565,7 @@
                     </pic:cNvPicPr>
                   </pic:nvPicPr>
                   <pic:blipFill rotWithShape="1">
-                    <a:blip r:embed="rId23">
+                    <a:blip r:embed="rId28">
                       <a:clrChange>
                         <a:clrFrom>
                           <a:srgbClr val="FFFFFF"/>
@@ -4026,6 +4615,10 @@
         <w:jc w:val="center"/>
       </w:pPr>
       <w:r>
+        <w:rPr>
+          <w:noProof/>
+          <w:lang w:eastAsia="fr-FR"/>
+        </w:rPr>
         <w:drawing>
           <wp:inline distT="0" distB="0" distL="0" distR="0" wp14:anchorId="09021ED4" wp14:editId="31654DDC">
             <wp:extent cx="3261815" cy="3411940"/>
@@ -4044,7 +4637,7 @@
                     </pic:cNvPicPr>
                   </pic:nvPicPr>
                   <pic:blipFill rotWithShape="1">
-                    <a:blip r:embed="rId24">
+                    <a:blip r:embed="rId29">
                       <a:clrChange>
                         <a:clrFrom>
                           <a:srgbClr val="FFFFFF"/>
@@ -4131,12 +4724,12 @@
       <w:pPr>
         <w:pStyle w:val="Titre3"/>
       </w:pPr>
-      <w:bookmarkStart w:id="22" w:name="_Toc498786610"/>
+      <w:bookmarkStart w:id="23" w:name="_Toc499055730"/>
       <w:r>
         <w:lastRenderedPageBreak/>
         <w:t>Evolution du score en fonction de la présence d'huile de palme</w:t>
       </w:r>
-      <w:bookmarkEnd w:id="22"/>
+      <w:bookmarkEnd w:id="23"/>
     </w:p>
     <w:p>
       <w:pPr>
@@ -4224,7 +4817,7 @@
                           </pic:cNvPicPr>
                         </pic:nvPicPr>
                         <pic:blipFill rotWithShape="1">
-                          <a:blip r:embed="rId25">
+                          <a:blip r:embed="rId30">
                             <a:clrChange>
                               <a:clrFrom>
                                 <a:srgbClr val="FFFFFF"/>
@@ -4271,7 +4864,7 @@
                           </pic:cNvPicPr>
                         </pic:nvPicPr>
                         <pic:blipFill rotWithShape="1">
-                          <a:blip r:embed="rId26">
+                          <a:blip r:embed="rId31">
                             <a:clrChange>
                               <a:clrFrom>
                                 <a:srgbClr val="FFFFFF"/>
@@ -4320,11 +4913,11 @@
             <w:pict>
               <v:group id="Groupe 11" o:spid="_x0000_s1026" style="position:absolute;margin-left:-57.45pt;margin-top:-.15pt;width:569.3pt;height:181.65pt;z-index:251664384" coordsize="72301,23072" o:gfxdata="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">
                 <v:shape id="Picture 2" o:spid="_x0000_s1027" type="#_x0000_t75" style="position:absolute;width:37745;height:23072;visibility:visible;mso-wrap-style:square" o:gfxdata="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">
-                  <v:imagedata r:id="rId27" o:title="palm" croptop="5538f" chromakey="white"/>
+                  <v:imagedata r:id="rId32" o:title="palm" croptop="5538f" chromakey="white"/>
                   <v:path arrowok="t"/>
                 </v:shape>
                 <v:shape id="Picture 3" o:spid="_x0000_s1028" type="#_x0000_t75" style="position:absolute;left:34555;width:37746;height:23072;visibility:visible;mso-wrap-style:square" o:gfxdata="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">
-                  <v:imagedata r:id="rId28" o:title="maybe_palm" croptop="5538f" chromakey="white"/>
+                  <v:imagedata r:id="rId33" o:title="maybe_palm" croptop="5538f" chromakey="white"/>
                   <v:path arrowok="t"/>
                 </v:shape>
                 <w10:wrap type="tight"/>
@@ -4360,11 +4953,11 @@
         <w:t xml:space="preserve"> venant d'huile de parle, le score augmente sensiblement.</w:t>
       </w:r>
     </w:p>
+    <w:bookmarkStart w:id="24" w:name="_Toc499055731"/>
     <w:p>
       <w:pPr>
         <w:pStyle w:val="Titre3"/>
       </w:pPr>
-      <w:bookmarkStart w:id="23" w:name="_Toc498786611"/>
       <w:r>
         <w:rPr>
           <w:noProof/>
@@ -4406,7 +4999,7 @@
                           </pic:cNvPicPr>
                         </pic:nvPicPr>
                         <pic:blipFill rotWithShape="1">
-                          <a:blip r:embed="rId29">
+                          <a:blip r:embed="rId34">
                             <a:clrChange>
                               <a:clrFrom>
                                 <a:srgbClr val="FFFFFF"/>
@@ -4454,7 +5047,7 @@
                           </pic:cNvPicPr>
                         </pic:nvPicPr>
                         <pic:blipFill rotWithShape="1">
-                          <a:blip r:embed="rId30">
+                          <a:blip r:embed="rId35">
                             <a:clrChange>
                               <a:clrFrom>
                                 <a:srgbClr val="FFFFFF"/>
@@ -4507,11 +5100,11 @@
             <w:pict>
               <v:group id="Groupe 9" o:spid="_x0000_s1026" style="position:absolute;margin-left:-53.7pt;margin-top:44.3pt;width:578.1pt;height:255.75pt;z-index:251667456;mso-height-relative:margin" coordorigin=",4094" coordsize="73418,32486" o:gfxdata="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">
                 <v:shape id="Picture 2" o:spid="_x0000_s1027" type="#_x0000_t75" style="position:absolute;top:4094;width:39578;height:32486;visibility:visible;mso-wrap-style:square" o:gfxdata="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">
-                  <v:imagedata r:id="rId31" o:title="score_additive" croptop="6779f" cropbottom="4963f" chromakey="white"/>
+                  <v:imagedata r:id="rId36" o:title="score_additive" croptop="6779f" cropbottom="4963f" chromakey="white"/>
                   <v:path arrowok="t"/>
                 </v:shape>
                 <v:shape id="Picture 3" o:spid="_x0000_s1028" type="#_x0000_t75" style="position:absolute;left:33843;top:4094;width:39575;height:32486;visibility:visible;mso-wrap-style:square" o:gfxdata="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">
-                  <v:imagedata r:id="rId32" o:title="score_label" croptop="6780f" cropbottom="4964f" cropleft="-5f" cropright="10f" chromakey="white"/>
+                  <v:imagedata r:id="rId37" o:title="score_label" croptop="6780f" cropbottom="4964f" cropleft="-5f" cropright="10f" chromakey="white"/>
                   <v:path arrowok="t"/>
                 </v:shape>
                 <w10:wrap type="square"/>
@@ -4523,7 +5116,7 @@
       <w:r>
         <w:t>Evolution du score en fonction de la présence d'huile de palme</w:t>
       </w:r>
-      <w:bookmarkEnd w:id="23"/>
+      <w:bookmarkEnd w:id="24"/>
     </w:p>
     <w:p>
       <w:pPr>
@@ -4545,7 +5138,7 @@
       <w:pPr>
         <w:pStyle w:val="Titre3"/>
       </w:pPr>
-      <w:bookmarkStart w:id="24" w:name="_Toc498786612"/>
+      <w:bookmarkStart w:id="25" w:name="_Toc499055732"/>
       <w:r>
         <w:lastRenderedPageBreak/>
         <w:t>Répartition</w:t>
@@ -4553,7 +5146,7 @@
       <w:r>
         <w:t xml:space="preserve"> notes et score</w:t>
       </w:r>
-      <w:bookmarkEnd w:id="24"/>
+      <w:bookmarkEnd w:id="25"/>
     </w:p>
     <w:p>
       <w:pPr>
@@ -4586,6 +5179,10 @@
         <w:jc w:val="center"/>
       </w:pPr>
       <w:r>
+        <w:rPr>
+          <w:noProof/>
+          <w:lang w:eastAsia="fr-FR"/>
+        </w:rPr>
         <w:drawing>
           <wp:inline distT="0" distB="0" distL="0" distR="0" wp14:anchorId="3AD17E2F" wp14:editId="11E29929">
             <wp:extent cx="2921496" cy="2921496"/>
@@ -4604,7 +5201,7 @@
                     </pic:cNvPicPr>
                   </pic:nvPicPr>
                   <pic:blipFill>
-                    <a:blip r:embed="rId33">
+                    <a:blip r:embed="rId38">
                       <a:extLst>
                         <a:ext uri="{28A0092B-C50C-407E-A947-70E740481C1C}">
                           <a14:useLocalDpi xmlns:a14="http://schemas.microsoft.com/office/drawing/2010/main" val="0"/>
@@ -4663,14 +5260,14 @@
       <w:pPr>
         <w:pStyle w:val="Titre3"/>
       </w:pPr>
-      <w:bookmarkStart w:id="25" w:name="_Toc498786613"/>
+      <w:bookmarkStart w:id="26" w:name="_Toc499055733"/>
       <w:r>
         <w:t>Répartition</w:t>
       </w:r>
       <w:r>
         <w:t xml:space="preserve"> des fibres</w:t>
       </w:r>
-      <w:bookmarkEnd w:id="25"/>
+      <w:bookmarkEnd w:id="26"/>
     </w:p>
     <w:p>
       <w:pPr>
@@ -4697,6 +5294,10 @@
         <w:jc w:val="center"/>
       </w:pPr>
       <w:r>
+        <w:rPr>
+          <w:noProof/>
+          <w:lang w:eastAsia="fr-FR"/>
+        </w:rPr>
         <w:drawing>
           <wp:inline distT="0" distB="0" distL="0" distR="0" wp14:anchorId="3D1A6355" wp14:editId="38617884">
             <wp:extent cx="4125433" cy="2506120"/>
@@ -4715,7 +5316,7 @@
                     </pic:cNvPicPr>
                   </pic:nvPicPr>
                   <pic:blipFill rotWithShape="1">
-                    <a:blip r:embed="rId34">
+                    <a:blip r:embed="rId39">
                       <a:clrChange>
                         <a:clrFrom>
                           <a:srgbClr val="FFFFFF"/>
@@ -4790,12 +5391,12 @@
       <w:pPr>
         <w:pStyle w:val="Titre2"/>
       </w:pPr>
-      <w:bookmarkStart w:id="26" w:name="_Toc498786614"/>
+      <w:bookmarkStart w:id="27" w:name="_Toc499055734"/>
       <w:r>
         <w:lastRenderedPageBreak/>
         <w:t>Synthèse</w:t>
       </w:r>
-      <w:bookmarkEnd w:id="26"/>
+      <w:bookmarkEnd w:id="27"/>
     </w:p>
     <w:p>
       <w:pPr>
@@ -4883,11 +5484,11 @@
       <w:pPr>
         <w:pStyle w:val="Titre2"/>
       </w:pPr>
-      <w:bookmarkStart w:id="27" w:name="_Toc498786615"/>
+      <w:bookmarkStart w:id="28" w:name="_Toc499055735"/>
       <w:r>
         <w:t>Evolution possible</w:t>
       </w:r>
-      <w:bookmarkEnd w:id="27"/>
+      <w:bookmarkEnd w:id="28"/>
     </w:p>
     <w:p>
       <w:pPr>
@@ -4901,9 +5502,11 @@
       <w:pPr>
         <w:pStyle w:val="Titre3"/>
       </w:pPr>
+      <w:bookmarkStart w:id="29" w:name="_Toc499055736"/>
       <w:r>
         <w:t>Un Regresseur</w:t>
       </w:r>
+      <w:bookmarkEnd w:id="29"/>
     </w:p>
     <w:p>
       <w:r>
@@ -4971,22 +5574,15 @@
       <w:pPr>
         <w:pStyle w:val="Titre3"/>
       </w:pPr>
-      <w:r>
-        <w:t xml:space="preserve">Un </w:t>
-      </w:r>
-      <w:r>
-        <w:t>Classifieur</w:t>
-      </w:r>
-    </w:p>
-    <w:p>
-      <w:r>
-        <w:t xml:space="preserve">L'objectif serait de prédire </w:t>
-      </w:r>
-      <w:r>
-        <w:t>si le produit est bon ou pas bon (il est aussi possible de créer plus de classes comme bon, moyen et mauvais et faire une classification OVO ou OVA). Pour ce faire on pourrait utilise</w:t>
-      </w:r>
-      <w:r>
-        <w:t>:</w:t>
+      <w:bookmarkStart w:id="30" w:name="_Toc499055737"/>
+      <w:r>
+        <w:t>Un Classifieur</w:t>
+      </w:r>
+      <w:bookmarkEnd w:id="30"/>
+    </w:p>
+    <w:p>
+      <w:r>
+        <w:t>L'objectif serait de prédire si le produit est bon ou pas bon (il est aussi possible de créer plus de classes comme bon, moyen et mauvais et faire une classification OVO ou OVA). Pour ce faire on pourrait utilise:</w:t>
       </w:r>
     </w:p>
     <w:p>
@@ -4998,16 +5594,7 @@
         </w:numPr>
       </w:pPr>
       <w:r>
-        <w:t xml:space="preserve">Un modèle linéaire : </w:t>
-      </w:r>
-      <w:r>
-        <w:t>Regression logistique</w:t>
-      </w:r>
-      <w:r>
-        <w:t xml:space="preserve"> </w:t>
-      </w:r>
-      <w:r>
-        <w:t>pour avoir une probabilité d'</w:t>
+        <w:t>Un modèle linéaire : Regression logistique pour avoir une probabilité d'</w:t>
       </w:r>
       <w:r>
         <w:t>être</w:t>
@@ -5025,22 +5612,13 @@
         </w:numPr>
       </w:pPr>
       <w:r>
-        <w:t xml:space="preserve">Un modèle de proximité : KNN </w:t>
-      </w:r>
-      <w:r>
-        <w:t>Classifieur</w:t>
-      </w:r>
-      <w:r>
-        <w:t xml:space="preserve"> mais sur 200 000 points ce n'est pas </w:t>
+        <w:t xml:space="preserve">Un modèle de proximité : KNN Classifieur mais sur 200 000 points ce n'est pas </w:t>
       </w:r>
       <w:r>
         <w:t>sûr</w:t>
       </w:r>
       <w:r>
-        <w:t xml:space="preserve"> de passer</w:t>
-      </w:r>
-      <w:r>
-        <w:t xml:space="preserve"> non plus</w:t>
+        <w:t xml:space="preserve"> de passer non plus</w:t>
       </w:r>
     </w:p>
     <w:p>
@@ -5055,33 +5633,24 @@
         <w:t>Un modèle non linéaire : S</w:t>
       </w:r>
       <w:r>
-        <w:t>V</w:t>
-      </w:r>
-      <w:r>
-        <w:t>C</w:t>
-      </w:r>
-      <w:r>
-        <w:t xml:space="preserve"> pour mettre en place le kernel trick pour </w:t>
+        <w:t xml:space="preserve">VC pour mettre en place le kernel trick pour </w:t>
       </w:r>
       <w:r>
         <w:t>linéariser</w:t>
       </w:r>
       <w:r>
-        <w:t xml:space="preserve"> le problème</w:t>
-      </w:r>
-      <w:r>
-        <w:t xml:space="preserve"> pour le classifier</w:t>
+        <w:t xml:space="preserve"> le problème pour le classifier</w:t>
       </w:r>
     </w:p>
     <w:p>
       <w:pPr>
         <w:pStyle w:val="Titre1"/>
       </w:pPr>
-      <w:bookmarkStart w:id="28" w:name="_Toc498786616"/>
+      <w:bookmarkStart w:id="31" w:name="_Toc499055738"/>
       <w:r>
         <w:t>Conclusion</w:t>
       </w:r>
-      <w:bookmarkEnd w:id="28"/>
+      <w:bookmarkEnd w:id="31"/>
     </w:p>
     <w:p>
       <w:pPr>
@@ -5141,14 +5710,9 @@
         <w:t xml:space="preserve"> sur ces features. De ce fait, on a plus fait du reversed engineering que du feature engineering.</w:t>
       </w:r>
     </w:p>
-    <w:p>
-      <w:r>
-        <w:t xml:space="preserve"> </w:t>
-      </w:r>
-    </w:p>
     <w:sectPr>
-      <w:headerReference w:type="default" r:id="rId35"/>
-      <w:footerReference w:type="default" r:id="rId36"/>
+      <w:headerReference w:type="default" r:id="rId40"/>
+      <w:footerReference w:type="default" r:id="rId41"/>
       <w:pgSz w:w="11906" w:h="16838"/>
       <w:pgMar w:top="1417" w:right="1417" w:bottom="1417" w:left="1417" w:header="708" w:footer="709" w:gutter="0"/>
       <w:cols w:space="708"/>
@@ -5195,6 +5759,7 @@
         <w:color w:val="1F497D" w:themeColor="text2"/>
         <w:sz w:val="26"/>
         <w:szCs w:val="26"/>
+        <w:lang w:eastAsia="fr-FR"/>
       </w:rPr>
       <mc:AlternateContent>
         <mc:Choice Requires="wps">
@@ -5307,7 +5872,7 @@
                               <w:sz w:val="26"/>
                               <w:szCs w:val="26"/>
                             </w:rPr>
-                            <w:t>3</w:t>
+                            <w:t>7</w:t>
                           </w:r>
                           <w:r>
                             <w:rPr>
@@ -5388,7 +5953,7 @@
                         <w:sz w:val="26"/>
                         <w:szCs w:val="26"/>
                       </w:rPr>
-                      <w:t>3</w:t>
+                      <w:t>7</w:t>
                     </w:r>
                     <w:r>
                       <w:rPr>
@@ -5446,6 +6011,10 @@
       <w:pStyle w:val="En-tte"/>
     </w:pPr>
     <w:r>
+      <w:rPr>
+        <w:noProof/>
+        <w:lang w:eastAsia="fr-FR"/>
+      </w:rPr>
       <w:drawing>
         <wp:anchor distT="0" distB="0" distL="114300" distR="114300" simplePos="0" relativeHeight="251659264" behindDoc="0" locked="0" layoutInCell="1" allowOverlap="1" wp14:anchorId="77F9FD21" wp14:editId="4C70E48E">
           <wp:simplePos x="0" y="0"/>
@@ -5508,6 +6077,10 @@
       </w:drawing>
     </w:r>
     <w:r>
+      <w:rPr>
+        <w:noProof/>
+        <w:lang w:eastAsia="fr-FR"/>
+      </w:rPr>
       <w:drawing>
         <wp:anchor distT="0" distB="0" distL="114300" distR="114300" simplePos="0" relativeHeight="251658240" behindDoc="1" locked="0" layoutInCell="1" allowOverlap="1" wp14:anchorId="21FD084F" wp14:editId="033487AF">
           <wp:simplePos x="0" y="0"/>
@@ -6147,6 +6720,7 @@
   <w:style w:type="character" w:default="1" w:styleId="Policepardfaut">
     <w:name w:val="Default Paragraph Font"/>
     <w:uiPriority w:val="1"/>
+    <w:semiHidden/>
     <w:unhideWhenUsed/>
   </w:style>
   <w:style w:type="table" w:default="1" w:styleId="TableauNormal">
@@ -6645,6 +7219,7 @@
   <w:style w:type="character" w:default="1" w:styleId="Policepardfaut">
     <w:name w:val="Default Paragraph Font"/>
     <w:uiPriority w:val="1"/>
+    <w:semiHidden/>
     <w:unhideWhenUsed/>
   </w:style>
   <w:style w:type="table" w:default="1" w:styleId="TableauNormal">
@@ -6909,528 +7484,6 @@
     </w:pPr>
   </w:style>
 </w:styles>
-</file>
-
-<file path=word/glossary/document.xml><?xml version="1.0" encoding="utf-8"?>
-<w:glossaryDocument xmlns:wpc="http://schemas.microsoft.com/office/word/2010/wordprocessingCanvas" xmlns:mc="http://schemas.openxmlformats.org/markup-compatibility/2006" xmlns:o="urn:schemas-microsoft-com:office:office" xmlns:r="http://schemas.openxmlformats.org/officeDocument/2006/relationships" xmlns:m="http://schemas.openxmlformats.org/officeDocument/2006/math" xmlns:v="urn:schemas-microsoft-com:vml" xmlns:wp14="http://schemas.microsoft.com/office/word/2010/wordprocessingDrawing" xmlns:wp="http://schemas.openxmlformats.org/drawingml/2006/wordprocessingDrawing" xmlns:w10="urn:schemas-microsoft-com:office:word" xmlns:w="http://schemas.openxmlformats.org/wordprocessingml/2006/main" xmlns:w14="http://schemas.microsoft.com/office/word/2010/wordml" xmlns:wpg="http://schemas.microsoft.com/office/word/2010/wordprocessingGroup" xmlns:wpi="http://schemas.microsoft.com/office/word/2010/wordprocessingInk" xmlns:wne="http://schemas.microsoft.com/office/word/2006/wordml" xmlns:wps="http://schemas.microsoft.com/office/word/2010/wordprocessingShape" mc:Ignorable="w14 wp14"/>
-</file>
-
-<file path=word/glossary/fontTable.xml><?xml version="1.0" encoding="utf-8"?>
-<w:fonts xmlns:mc="http://schemas.openxmlformats.org/markup-compatibility/2006" xmlns:r="http://schemas.openxmlformats.org/officeDocument/2006/relationships" xmlns:w="http://schemas.openxmlformats.org/wordprocessingml/2006/main" xmlns:w14="http://schemas.microsoft.com/office/word/2010/wordml" mc:Ignorable="w14">
-  <w:font w:name="Calibri">
-    <w:panose1 w:val="020F0502020204030204"/>
-    <w:charset w:val="00"/>
-    <w:family w:val="swiss"/>
-    <w:pitch w:val="variable"/>
-    <w:sig w:usb0="E0002AFF" w:usb1="C000247B" w:usb2="00000009" w:usb3="00000000" w:csb0="000001FF" w:csb1="00000000"/>
-  </w:font>
-  <w:font w:name="Courier New">
-    <w:panose1 w:val="02070309020205020404"/>
-    <w:charset w:val="00"/>
-    <w:family w:val="modern"/>
-    <w:pitch w:val="fixed"/>
-    <w:sig w:usb0="E0002EFF" w:usb1="C0007843" w:usb2="00000009" w:usb3="00000000" w:csb0="000001FF" w:csb1="00000000"/>
-  </w:font>
-  <w:font w:name="Times New Roman">
-    <w:panose1 w:val="02020603050405020304"/>
-    <w:charset w:val="00"/>
-    <w:family w:val="roman"/>
-    <w:pitch w:val="variable"/>
-    <w:sig w:usb0="E0002EFF" w:usb1="C000785B" w:usb2="00000009" w:usb3="00000000" w:csb0="000001FF" w:csb1="00000000"/>
-  </w:font>
-  <w:font w:name="Wingdings">
-    <w:panose1 w:val="05000000000000000000"/>
-    <w:charset w:val="02"/>
-    <w:family w:val="auto"/>
-    <w:pitch w:val="variable"/>
-    <w:sig w:usb0="00000000" w:usb1="10000000" w:usb2="00000000" w:usb3="00000000" w:csb0="80000000" w:csb1="00000000"/>
-  </w:font>
-  <w:font w:name="Symbol">
-    <w:panose1 w:val="05050102010706020507"/>
-    <w:charset w:val="02"/>
-    <w:family w:val="roman"/>
-    <w:pitch w:val="variable"/>
-    <w:sig w:usb0="00000000" w:usb1="10000000" w:usb2="00000000" w:usb3="00000000" w:csb0="80000000" w:csb1="00000000"/>
-  </w:font>
-  <w:font w:name="Cambria">
-    <w:panose1 w:val="02040503050406030204"/>
-    <w:charset w:val="00"/>
-    <w:family w:val="roman"/>
-    <w:pitch w:val="variable"/>
-    <w:sig w:usb0="E00006FF" w:usb1="400004FF" w:usb2="00000000" w:usb3="00000000" w:csb0="0000019F" w:csb1="00000000"/>
-  </w:font>
-  <w:font w:name="Tahoma">
-    <w:panose1 w:val="020B0604030504040204"/>
-    <w:charset w:val="00"/>
-    <w:family w:val="swiss"/>
-    <w:pitch w:val="variable"/>
-    <w:sig w:usb0="E1002EFF" w:usb1="C000605B" w:usb2="00000029" w:usb3="00000000" w:csb0="000101FF" w:csb1="00000000"/>
-  </w:font>
-</w:fonts>
-</file>
-
-<file path=word/glossary/settings.xml><?xml version="1.0" encoding="utf-8"?>
-<w:settings xmlns:mc="http://schemas.openxmlformats.org/markup-compatibility/2006" xmlns:o="urn:schemas-microsoft-com:office:office" xmlns:r="http://schemas.openxmlformats.org/officeDocument/2006/relationships" xmlns:m="http://schemas.openxmlformats.org/officeDocument/2006/math" xmlns:v="urn:schemas-microsoft-com:vml" xmlns:w10="urn:schemas-microsoft-com:office:word" xmlns:w="http://schemas.openxmlformats.org/wordprocessingml/2006/main" xmlns:w14="http://schemas.microsoft.com/office/word/2010/wordml" xmlns:sl="http://schemas.openxmlformats.org/schemaLibrary/2006/main" mc:Ignorable="w14">
-  <w:view w:val="normal"/>
-  <w:defaultTabStop w:val="708"/>
-  <w:hyphenationZone w:val="425"/>
-  <w:characterSpacingControl w:val="doNotCompress"/>
-  <w:compat>
-    <w:useFELayout/>
-    <w:compatSetting w:name="compatibilityMode" w:uri="http://schemas.microsoft.com/office/word" w:val="14"/>
-    <w:compatSetting w:name="overrideTableStyleFontSizeAndJustification" w:uri="http://schemas.microsoft.com/office/word" w:val="1"/>
-    <w:compatSetting w:name="enableOpenTypeFeatures" w:uri="http://schemas.microsoft.com/office/word" w:val="1"/>
-    <w:compatSetting w:name="doNotFlipMirrorIndents" w:uri="http://schemas.microsoft.com/office/word" w:val="1"/>
-  </w:compat>
-  <w:rsids>
-    <w:rsidRoot w:val="00B20E9A"/>
-    <w:rsid w:val="00B20E9A"/>
-  </w:rsids>
-  <m:mathPr>
-    <m:mathFont m:val="Cambria Math"/>
-    <m:brkBin m:val="before"/>
-    <m:brkBinSub m:val="--"/>
-    <m:smallFrac m:val="0"/>
-    <m:dispDef/>
-    <m:lMargin m:val="0"/>
-    <m:rMargin m:val="0"/>
-    <m:defJc m:val="centerGroup"/>
-    <m:wrapIndent m:val="1440"/>
-    <m:intLim m:val="subSup"/>
-    <m:naryLim m:val="undOvr"/>
-  </m:mathPr>
-  <w:themeFontLang w:val="fr-FR"/>
-  <w:clrSchemeMapping w:bg1="light1" w:t1="dark1" w:bg2="light2" w:t2="dark2" w:accent1="accent1" w:accent2="accent2" w:accent3="accent3" w:accent4="accent4" w:accent5="accent5" w:accent6="accent6" w:hyperlink="hyperlink" w:followedHyperlink="followedHyperlink"/>
-  <w:decimalSymbol w:val=","/>
-  <w:listSeparator w:val=";"/>
-</w:settings>
-</file>
-
-<file path=word/glossary/styles.xml><?xml version="1.0" encoding="utf-8"?>
-<w:styles xmlns:mc="http://schemas.openxmlformats.org/markup-compatibility/2006" xmlns:r="http://schemas.openxmlformats.org/officeDocument/2006/relationships" xmlns:w="http://schemas.openxmlformats.org/wordprocessingml/2006/main" xmlns:w14="http://schemas.microsoft.com/office/word/2010/wordml" mc:Ignorable="w14">
-  <w:docDefaults>
-    <w:rPrDefault>
-      <w:rPr>
-        <w:rFonts w:asciiTheme="minorHAnsi" w:eastAsiaTheme="minorEastAsia" w:hAnsiTheme="minorHAnsi" w:cstheme="minorBidi"/>
-        <w:sz w:val="22"/>
-        <w:szCs w:val="22"/>
-        <w:lang w:val="fr-FR" w:eastAsia="fr-FR" w:bidi="ar-SA"/>
-      </w:rPr>
-    </w:rPrDefault>
-    <w:pPrDefault>
-      <w:pPr>
-        <w:spacing w:after="200" w:line="276" w:lineRule="auto"/>
-      </w:pPr>
-    </w:pPrDefault>
-  </w:docDefaults>
-  <w:latentStyles w:defLockedState="0" w:defUIPriority="99" w:defSemiHidden="1" w:defUnhideWhenUsed="1" w:defQFormat="0" w:count="267">
-    <w:lsdException w:name="Normal" w:semiHidden="0" w:uiPriority="0" w:unhideWhenUsed="0" w:qFormat="1"/>
-    <w:lsdException w:name="heading 1" w:semiHidden="0" w:uiPriority="9" w:unhideWhenUsed="0" w:qFormat="1"/>
-    <w:lsdException w:name="heading 2" w:uiPriority="9" w:qFormat="1"/>
-    <w:lsdException w:name="heading 3" w:uiPriority="9" w:qFormat="1"/>
-    <w:lsdException w:name="heading 4" w:uiPriority="9" w:qFormat="1"/>
-    <w:lsdException w:name="heading 5" w:uiPriority="9" w:qFormat="1"/>
-    <w:lsdException w:name="heading 6" w:uiPriority="9" w:qFormat="1"/>
-    <w:lsdException w:name="heading 7" w:uiPriority="9" w:qFormat="1"/>
-    <w:lsdException w:name="heading 8" w:uiPriority="9" w:qFormat="1"/>
-    <w:lsdException w:name="heading 9" w:uiPriority="9" w:qFormat="1"/>
-    <w:lsdException w:name="toc 1" w:uiPriority="39"/>
-    <w:lsdException w:name="toc 2" w:uiPriority="39"/>
-    <w:lsdException w:name="toc 3" w:uiPriority="39"/>
-    <w:lsdException w:name="toc 4" w:uiPriority="39"/>
-    <w:lsdException w:name="toc 5" w:uiPriority="39"/>
-    <w:lsdException w:name="toc 6" w:uiPriority="39"/>
-    <w:lsdException w:name="toc 7" w:uiPriority="39"/>
-    <w:lsdException w:name="toc 8" w:uiPriority="39"/>
-    <w:lsdException w:name="toc 9" w:uiPriority="39"/>
-    <w:lsdException w:name="caption" w:uiPriority="35" w:qFormat="1"/>
-    <w:lsdException w:name="Title" w:semiHidden="0" w:uiPriority="10" w:unhideWhenUsed="0" w:qFormat="1"/>
-    <w:lsdException w:name="Default Paragraph Font" w:uiPriority="1"/>
-    <w:lsdException w:name="Subtitle" w:semiHidden="0" w:uiPriority="11" w:unhideWhenUsed="0" w:qFormat="1"/>
-    <w:lsdException w:name="Strong" w:semiHidden="0" w:uiPriority="22" w:unhideWhenUsed="0" w:qFormat="1"/>
-    <w:lsdException w:name="Emphasis" w:semiHidden="0" w:uiPriority="20" w:unhideWhenUsed="0" w:qFormat="1"/>
-    <w:lsdException w:name="Table Grid" w:semiHidden="0" w:uiPriority="59" w:unhideWhenUsed="0"/>
-    <w:lsdException w:name="Placeholder Text" w:unhideWhenUsed="0"/>
-    <w:lsdException w:name="No Spacing" w:semiHidden="0" w:uiPriority="1" w:unhideWhenUsed="0" w:qFormat="1"/>
-    <w:lsdException w:name="Light Shading" w:semiHidden="0" w:uiPriority="60" w:unhideWhenUsed="0"/>
-    <w:lsdException w:name="Light List" w:semiHidden="0" w:uiPriority="61" w:unhideWhenUsed="0"/>
-    <w:lsdException w:name="Light Grid" w:semiHidden="0" w:uiPriority="62" w:unhideWhenUsed="0"/>
-    <w:lsdException w:name="Medium Shading 1" w:semiHidden="0" w:uiPriority="63" w:unhideWhenUsed="0"/>
-    <w:lsdException w:name="Medium Shading 2" w:semiHidden="0" w:uiPriority="64" w:unhideWhenUsed="0"/>
-    <w:lsdException w:name="Medium List 1" w:semiHidden="0" w:uiPriority="65" w:unhideWhenUsed="0"/>
-    <w:lsdException w:name="Medium List 2" w:semiHidden="0" w:uiPriority="66" w:unhideWhenUsed="0"/>
-    <w:lsdException w:name="Medium Grid 1" w:semiHidden="0" w:uiPriority="67" w:unhideWhenUsed="0"/>
-    <w:lsdException w:name="Medium Grid 2" w:semiHidden="0" w:uiPriority="68" w:unhideWhenUsed="0"/>
-    <w:lsdException w:name="Medium Grid 3" w:semiHidden="0" w:uiPriority="69" w:unhideWhenUsed="0"/>
-    <w:lsdException w:name="Dark List" w:semiHidden="0" w:uiPriority="70" w:unhideWhenUsed="0"/>
-    <w:lsdException w:name="Colorful Shading" w:semiHidden="0" w:uiPriority="71" w:unhideWhenUsed="0"/>
-    <w:lsdException w:name="Colorful List" w:semiHidden="0" w:uiPriority="72" w:unhideWhenUsed="0"/>
-    <w:lsdException w:name="Colorful Grid" w:semiHidden="0" w:uiPriority="73" w:unhideWhenUsed="0"/>
-    <w:lsdException w:name="Light Shading Accent 1" w:semiHidden="0" w:uiPriority="60" w:unhideWhenUsed="0"/>
-    <w:lsdException w:name="Light List Accent 1" w:semiHidden="0" w:uiPriority="61" w:unhideWhenUsed="0"/>
-    <w:lsdException w:name="Light Grid Accent 1" w:semiHidden="0" w:uiPriority="62" w:unhideWhenUsed="0"/>
-    <w:lsdException w:name="Medium Shading 1 Accent 1" w:semiHidden="0" w:uiPriority="63" w:unhideWhenUsed="0"/>
-    <w:lsdException w:name="Medium Shading 2 Accent 1" w:semiHidden="0" w:uiPriority="64" w:unhideWhenUsed="0"/>
-    <w:lsdException w:name="Medium List 1 Accent 1" w:semiHidden="0" w:uiPriority="65" w:unhideWhenUsed="0"/>
-    <w:lsdException w:name="Revision" w:unhideWhenUsed="0"/>
-    <w:lsdException w:name="List Paragraph" w:semiHidden="0" w:uiPriority="34" w:unhideWhenUsed="0" w:qFormat="1"/>
-    <w:lsdException w:name="Quote" w:semiHidden="0" w:uiPriority="29" w:unhideWhenUsed="0" w:qFormat="1"/>
-    <w:lsdException w:name="Intense Quote" w:semiHidden="0" w:uiPriority="30" w:unhideWhenUsed="0" w:qFormat="1"/>
-    <w:lsdException w:name="Medium List 2 Accent 1" w:semiHidden="0" w:uiPriority="66" w:unhideWhenUsed="0"/>
-    <w:lsdException w:name="Medium Grid 1 Accent 1" w:semiHidden="0" w:uiPriority="67" w:unhideWhenUsed="0"/>
-    <w:lsdException w:name="Medium Grid 2 Accent 1" w:semiHidden="0" w:uiPriority="68" w:unhideWhenUsed="0"/>
-    <w:lsdException w:name="Medium Grid 3 Accent 1" w:semiHidden="0" w:uiPriority="69" w:unhideWhenUsed="0"/>
-    <w:lsdException w:name="Dark List Accent 1" w:semiHidden="0" w:uiPriority="70" w:unhideWhenUsed="0"/>
-    <w:lsdException w:name="Colorful Shading Accent 1" w:semiHidden="0" w:uiPriority="71" w:unhideWhenUsed="0"/>
-    <w:lsdException w:name="Colorful List Accent 1" w:semiHidden="0" w:uiPriority="72" w:unhideWhenUsed="0"/>
-    <w:lsdException w:name="Colorful Grid Accent 1" w:semiHidden="0" w:uiPriority="73" w:unhideWhenUsed="0"/>
-    <w:lsdException w:name="Light Shading Accent 2" w:semiHidden="0" w:uiPriority="60" w:unhideWhenUsed="0"/>
-    <w:lsdException w:name="Light List Accent 2" w:semiHidden="0" w:uiPriority="61" w:unhideWhenUsed="0"/>
-    <w:lsdException w:name="Light Grid Accent 2" w:semiHidden="0" w:uiPriority="62" w:unhideWhenUsed="0"/>
-    <w:lsdException w:name="Medium Shading 1 Accent 2" w:semiHidden="0" w:uiPriority="63" w:unhideWhenUsed="0"/>
-    <w:lsdException w:name="Medium Shading 2 Accent 2" w:semiHidden="0" w:uiPriority="64" w:unhideWhenUsed="0"/>
-    <w:lsdException w:name="Medium List 1 Accent 2" w:semiHidden="0" w:uiPriority="65" w:unhideWhenUsed="0"/>
-    <w:lsdException w:name="Medium List 2 Accent 2" w:semiHidden="0" w:uiPriority="66" w:unhideWhenUsed="0"/>
-    <w:lsdException w:name="Medium Grid 1 Accent 2" w:semiHidden="0" w:uiPriority="67" w:unhideWhenUsed="0"/>
-    <w:lsdException w:name="Medium Grid 2 Accent 2" w:semiHidden="0" w:uiPriority="68" w:unhideWhenUsed="0"/>
-    <w:lsdException w:name="Medium Grid 3 Accent 2" w:semiHidden="0" w:uiPriority="69" w:unhideWhenUsed="0"/>
-    <w:lsdException w:name="Dark List Accent 2" w:semiHidden="0" w:uiPriority="70" w:unhideWhenUsed="0"/>
-    <w:lsdException w:name="Colorful Shading Accent 2" w:semiHidden="0" w:uiPriority="71" w:unhideWhenUsed="0"/>
-    <w:lsdException w:name="Colorful List Accent 2" w:semiHidden="0" w:uiPriority="72" w:unhideWhenUsed="0"/>
-    <w:lsdException w:name="Colorful Grid Accent 2" w:semiHidden="0" w:uiPriority="73" w:unhideWhenUsed="0"/>
-    <w:lsdException w:name="Light Shading Accent 3" w:semiHidden="0" w:uiPriority="60" w:unhideWhenUsed="0"/>
-    <w:lsdException w:name="Light List Accent 3" w:semiHidden="0" w:uiPriority="61" w:unhideWhenUsed="0"/>
-    <w:lsdException w:name="Light Grid Accent 3" w:semiHidden="0" w:uiPriority="62" w:unhideWhenUsed="0"/>
-    <w:lsdException w:name="Medium Shading 1 Accent 3" w:semiHidden="0" w:uiPriority="63" w:unhideWhenUsed="0"/>
-    <w:lsdException w:name="Medium Shading 2 Accent 3" w:semiHidden="0" w:uiPriority="64" w:unhideWhenUsed="0"/>
-    <w:lsdException w:name="Medium List 1 Accent 3" w:semiHidden="0" w:uiPriority="65" w:unhideWhenUsed="0"/>
-    <w:lsdException w:name="Medium List 2 Accent 3" w:semiHidden="0" w:uiPriority="66" w:unhideWhenUsed="0"/>
-    <w:lsdException w:name="Medium Grid 1 Accent 3" w:semiHidden="0" w:uiPriority="67" w:unhideWhenUsed="0"/>
-    <w:lsdException w:name="Medium Grid 2 Accent 3" w:semiHidden="0" w:uiPriority="68" w:unhideWhenUsed="0"/>
-    <w:lsdException w:name="Medium Grid 3 Accent 3" w:semiHidden="0" w:uiPriority="69" w:unhideWhenUsed="0"/>
-    <w:lsdException w:name="Dark List Accent 3" w:semiHidden="0" w:uiPriority="70" w:unhideWhenUsed="0"/>
-    <w:lsdException w:name="Colorful Shading Accent 3" w:semiHidden="0" w:uiPriority="71" w:unhideWhenUsed="0"/>
-    <w:lsdException w:name="Colorful List Accent 3" w:semiHidden="0" w:uiPriority="72" w:unhideWhenUsed="0"/>
-    <w:lsdException w:name="Colorful Grid Accent 3" w:semiHidden="0" w:uiPriority="73" w:unhideWhenUsed="0"/>
-    <w:lsdException w:name="Light Shading Accent 4" w:semiHidden="0" w:uiPriority="60" w:unhideWhenUsed="0"/>
-    <w:lsdException w:name="Light List Accent 4" w:semiHidden="0" w:uiPriority="61" w:unhideWhenUsed="0"/>
-    <w:lsdException w:name="Light Grid Accent 4" w:semiHidden="0" w:uiPriority="62" w:unhideWhenUsed="0"/>
-    <w:lsdException w:name="Medium Shading 1 Accent 4" w:semiHidden="0" w:uiPriority="63" w:unhideWhenUsed="0"/>
-    <w:lsdException w:name="Medium Shading 2 Accent 4" w:semiHidden="0" w:uiPriority="64" w:unhideWhenUsed="0"/>
-    <w:lsdException w:name="Medium List 1 Accent 4" w:semiHidden="0" w:uiPriority="65" w:unhideWhenUsed="0"/>
-    <w:lsdException w:name="Medium List 2 Accent 4" w:semiHidden="0" w:uiPriority="66" w:unhideWhenUsed="0"/>
-    <w:lsdException w:name="Medium Grid 1 Accent 4" w:semiHidden="0" w:uiPriority="67" w:unhideWhenUsed="0"/>
-    <w:lsdException w:name="Medium Grid 2 Accent 4" w:semiHidden="0" w:uiPriority="68" w:unhideWhenUsed="0"/>
-    <w:lsdException w:name="Medium Grid 3 Accent 4" w:semiHidden="0" w:uiPriority="69" w:unhideWhenUsed="0"/>
-    <w:lsdException w:name="Dark List Accent 4" w:semiHidden="0" w:uiPriority="70" w:unhideWhenUsed="0"/>
-    <w:lsdException w:name="Colorful Shading Accent 4" w:semiHidden="0" w:uiPriority="71" w:unhideWhenUsed="0"/>
-    <w:lsdException w:name="Colorful List Accent 4" w:semiHidden="0" w:uiPriority="72" w:unhideWhenUsed="0"/>
-    <w:lsdException w:name="Colorful Grid Accent 4" w:semiHidden="0" w:uiPriority="73" w:unhideWhenUsed="0"/>
-    <w:lsdException w:name="Light Shading Accent 5" w:semiHidden="0" w:uiPriority="60" w:unhideWhenUsed="0"/>
-    <w:lsdException w:name="Light List Accent 5" w:semiHidden="0" w:uiPriority="61" w:unhideWhenUsed="0"/>
-    <w:lsdException w:name="Light Grid Accent 5" w:semiHidden="0" w:uiPriority="62" w:unhideWhenUsed="0"/>
-    <w:lsdException w:name="Medium Shading 1 Accent 5" w:semiHidden="0" w:uiPriority="63" w:unhideWhenUsed="0"/>
-    <w:lsdException w:name="Medium Shading 2 Accent 5" w:semiHidden="0" w:uiPriority="64" w:unhideWhenUsed="0"/>
-    <w:lsdException w:name="Medium List 1 Accent 5" w:semiHidden="0" w:uiPriority="65" w:unhideWhenUsed="0"/>
-    <w:lsdException w:name="Medium List 2 Accent 5" w:semiHidden="0" w:uiPriority="66" w:unhideWhenUsed="0"/>
-    <w:lsdException w:name="Medium Grid 1 Accent 5" w:semiHidden="0" w:uiPriority="67" w:unhideWhenUsed="0"/>
-    <w:lsdException w:name="Medium Grid 2 Accent 5" w:semiHidden="0" w:uiPriority="68" w:unhideWhenUsed="0"/>
-    <w:lsdException w:name="Medium Grid 3 Accent 5" w:semiHidden="0" w:uiPriority="69" w:unhideWhenUsed="0"/>
-    <w:lsdException w:name="Dark List Accent 5" w:semiHidden="0" w:uiPriority="70" w:unhideWhenUsed="0"/>
-    <w:lsdException w:name="Colorful Shading Accent 5" w:semiHidden="0" w:uiPriority="71" w:unhideWhenUsed="0"/>
-    <w:lsdException w:name="Colorful List Accent 5" w:semiHidden="0" w:uiPriority="72" w:unhideWhenUsed="0"/>
-    <w:lsdException w:name="Colorful Grid Accent 5" w:semiHidden="0" w:uiPriority="73" w:unhideWhenUsed="0"/>
-    <w:lsdException w:name="Light Shading Accent 6" w:semiHidden="0" w:uiPriority="60" w:unhideWhenUsed="0"/>
-    <w:lsdException w:name="Light List Accent 6" w:semiHidden="0" w:uiPriority="61" w:unhideWhenUsed="0"/>
-    <w:lsdException w:name="Light Grid Accent 6" w:semiHidden="0" w:uiPriority="62" w:unhideWhenUsed="0"/>
-    <w:lsdException w:name="Medium Shading 1 Accent 6" w:semiHidden="0" w:uiPriority="63" w:unhideWhenUsed="0"/>
-    <w:lsdException w:name="Medium Shading 2 Accent 6" w:semiHidden="0" w:uiPriority="64" w:unhideWhenUsed="0"/>
-    <w:lsdException w:name="Medium List 1 Accent 6" w:semiHidden="0" w:uiPriority="65" w:unhideWhenUsed="0"/>
-    <w:lsdException w:name="Medium List 2 Accent 6" w:semiHidden="0" w:uiPriority="66" w:unhideWhenUsed="0"/>
-    <w:lsdException w:name="Medium Grid 1 Accent 6" w:semiHidden="0" w:uiPriority="67" w:unhideWhenUsed="0"/>
-    <w:lsdException w:name="Medium Grid 2 Accent 6" w:semiHidden="0" w:uiPriority="68" w:unhideWhenUsed="0"/>
-    <w:lsdException w:name="Medium Grid 3 Accent 6" w:semiHidden="0" w:uiPriority="69" w:unhideWhenUsed="0"/>
-    <w:lsdException w:name="Dark List Accent 6" w:semiHidden="0" w:uiPriority="70" w:unhideWhenUsed="0"/>
-    <w:lsdException w:name="Colorful Shading Accent 6" w:semiHidden="0" w:uiPriority="71" w:unhideWhenUsed="0"/>
-    <w:lsdException w:name="Colorful List Accent 6" w:semiHidden="0" w:uiPriority="72" w:unhideWhenUsed="0"/>
-    <w:lsdException w:name="Colorful Grid Accent 6" w:semiHidden="0" w:uiPriority="73" w:unhideWhenUsed="0"/>
-    <w:lsdException w:name="Subtle Emphasis" w:semiHidden="0" w:uiPriority="19" w:unhideWhenUsed="0" w:qFormat="1"/>
-    <w:lsdException w:name="Intense Emphasis" w:semiHidden="0" w:uiPriority="21" w:unhideWhenUsed="0" w:qFormat="1"/>
-    <w:lsdException w:name="Subtle Reference" w:semiHidden="0" w:uiPriority="31" w:unhideWhenUsed="0" w:qFormat="1"/>
-    <w:lsdException w:name="Intense Reference" w:semiHidden="0" w:uiPriority="32" w:unhideWhenUsed="0" w:qFormat="1"/>
-    <w:lsdException w:name="Book Title" w:semiHidden="0" w:uiPriority="33" w:unhideWhenUsed="0" w:qFormat="1"/>
-    <w:lsdException w:name="Bibliography" w:uiPriority="37"/>
-    <w:lsdException w:name="TOC Heading" w:uiPriority="39" w:qFormat="1"/>
-  </w:latentStyles>
-  <w:style w:type="paragraph" w:default="1" w:styleId="Normal">
-    <w:name w:val="Normal"/>
-    <w:qFormat/>
-  </w:style>
-  <w:style w:type="character" w:default="1" w:styleId="Policepardfaut">
-    <w:name w:val="Default Paragraph Font"/>
-    <w:uiPriority w:val="1"/>
-    <w:semiHidden/>
-    <w:unhideWhenUsed/>
-  </w:style>
-  <w:style w:type="table" w:default="1" w:styleId="TableauNormal">
-    <w:name w:val="Normal Table"/>
-    <w:uiPriority w:val="99"/>
-    <w:semiHidden/>
-    <w:unhideWhenUsed/>
-    <w:tblPr>
-      <w:tblInd w:w="0" w:type="dxa"/>
-      <w:tblCellMar>
-        <w:top w:w="0" w:type="dxa"/>
-        <w:left w:w="108" w:type="dxa"/>
-        <w:bottom w:w="0" w:type="dxa"/>
-        <w:right w:w="108" w:type="dxa"/>
-      </w:tblCellMar>
-    </w:tblPr>
-  </w:style>
-  <w:style w:type="numbering" w:default="1" w:styleId="Aucuneliste">
-    <w:name w:val="No List"/>
-    <w:uiPriority w:val="99"/>
-    <w:semiHidden/>
-    <w:unhideWhenUsed/>
-  </w:style>
-  <w:style w:type="paragraph" w:customStyle="1" w:styleId="0649C367E19F4196A17C743C032CBBAF">
-    <w:name w:val="0649C367E19F4196A17C743C032CBBAF"/>
-    <w:rsid w:val="00B20E9A"/>
-  </w:style>
-  <w:style w:type="paragraph" w:customStyle="1" w:styleId="6EBECB0FB1BF4083AEF2B1E9DD382613">
-    <w:name w:val="6EBECB0FB1BF4083AEF2B1E9DD382613"/>
-    <w:rsid w:val="00B20E9A"/>
-  </w:style>
-  <w:style w:type="paragraph" w:customStyle="1" w:styleId="03B0CC9CFCD541F196C7E0D27905EA04">
-    <w:name w:val="03B0CC9CFCD541F196C7E0D27905EA04"/>
-    <w:rsid w:val="00B20E9A"/>
-  </w:style>
-  <w:style w:type="paragraph" w:customStyle="1" w:styleId="2A3F22477A4446F58AE7C7D18DFAC067">
-    <w:name w:val="2A3F22477A4446F58AE7C7D18DFAC067"/>
-    <w:rsid w:val="00B20E9A"/>
-  </w:style>
-  <w:style w:type="paragraph" w:customStyle="1" w:styleId="4333A9E94C9147B5A9FF1ECB71689327">
-    <w:name w:val="4333A9E94C9147B5A9FF1ECB71689327"/>
-    <w:rsid w:val="00B20E9A"/>
-  </w:style>
-</w:styles>
-</file>
-
-<file path=word/glossary/stylesWithEffects.xml><?xml version="1.0" encoding="utf-8"?>
-<w:styles xmlns:wpc="http://schemas.microsoft.com/office/word/2010/wordprocessingCanvas" xmlns:mc="http://schemas.openxmlformats.org/markup-compatibility/2006" xmlns:o="urn:schemas-microsoft-com:office:office" xmlns:r="http://schemas.openxmlformats.org/officeDocument/2006/relationships" xmlns:m="http://schemas.openxmlformats.org/officeDocument/2006/math" xmlns:v="urn:schemas-microsoft-com:vml" xmlns:wp14="http://schemas.microsoft.com/office/word/2010/wordprocessingDrawing" xmlns:wp="http://schemas.openxmlformats.org/drawingml/2006/wordprocessingDrawing" xmlns:w10="urn:schemas-microsoft-com:office:word" xmlns:w="http://schemas.openxmlformats.org/wordprocessingml/2006/main" xmlns:w14="http://schemas.microsoft.com/office/word/2010/wordml" xmlns:wpg="http://schemas.microsoft.com/office/word/2010/wordprocessingGroup" xmlns:wpi="http://schemas.microsoft.com/office/word/2010/wordprocessingInk" xmlns:wne="http://schemas.microsoft.com/office/word/2006/wordml" xmlns:wps="http://schemas.microsoft.com/office/word/2010/wordprocessingShape" mc:Ignorable="w14 wp14">
-  <w:docDefaults>
-    <w:rPrDefault>
-      <w:rPr>
-        <w:rFonts w:asciiTheme="minorHAnsi" w:eastAsiaTheme="minorEastAsia" w:hAnsiTheme="minorHAnsi" w:cstheme="minorBidi"/>
-        <w:sz w:val="22"/>
-        <w:szCs w:val="22"/>
-        <w:lang w:val="fr-FR" w:eastAsia="fr-FR" w:bidi="ar-SA"/>
-      </w:rPr>
-    </w:rPrDefault>
-    <w:pPrDefault>
-      <w:pPr>
-        <w:spacing w:after="200" w:line="276" w:lineRule="auto"/>
-      </w:pPr>
-    </w:pPrDefault>
-  </w:docDefaults>
-  <w:latentStyles w:defLockedState="0" w:defUIPriority="99" w:defSemiHidden="1" w:defUnhideWhenUsed="1" w:defQFormat="0" w:count="267">
-    <w:lsdException w:name="Normal" w:semiHidden="0" w:uiPriority="0" w:unhideWhenUsed="0" w:qFormat="1"/>
-    <w:lsdException w:name="heading 1" w:semiHidden="0" w:uiPriority="9" w:unhideWhenUsed="0" w:qFormat="1"/>
-    <w:lsdException w:name="heading 2" w:uiPriority="9" w:qFormat="1"/>
-    <w:lsdException w:name="heading 3" w:uiPriority="9" w:qFormat="1"/>
-    <w:lsdException w:name="heading 4" w:uiPriority="9" w:qFormat="1"/>
-    <w:lsdException w:name="heading 5" w:uiPriority="9" w:qFormat="1"/>
-    <w:lsdException w:name="heading 6" w:uiPriority="9" w:qFormat="1"/>
-    <w:lsdException w:name="heading 7" w:uiPriority="9" w:qFormat="1"/>
-    <w:lsdException w:name="heading 8" w:uiPriority="9" w:qFormat="1"/>
-    <w:lsdException w:name="heading 9" w:uiPriority="9" w:qFormat="1"/>
-    <w:lsdException w:name="toc 1" w:uiPriority="39"/>
-    <w:lsdException w:name="toc 2" w:uiPriority="39"/>
-    <w:lsdException w:name="toc 3" w:uiPriority="39"/>
-    <w:lsdException w:name="toc 4" w:uiPriority="39"/>
-    <w:lsdException w:name="toc 5" w:uiPriority="39"/>
-    <w:lsdException w:name="toc 6" w:uiPriority="39"/>
-    <w:lsdException w:name="toc 7" w:uiPriority="39"/>
-    <w:lsdException w:name="toc 8" w:uiPriority="39"/>
-    <w:lsdException w:name="toc 9" w:uiPriority="39"/>
-    <w:lsdException w:name="caption" w:uiPriority="35" w:qFormat="1"/>
-    <w:lsdException w:name="Title" w:semiHidden="0" w:uiPriority="10" w:unhideWhenUsed="0" w:qFormat="1"/>
-    <w:lsdException w:name="Default Paragraph Font" w:uiPriority="1"/>
-    <w:lsdException w:name="Subtitle" w:semiHidden="0" w:uiPriority="11" w:unhideWhenUsed="0" w:qFormat="1"/>
-    <w:lsdException w:name="Strong" w:semiHidden="0" w:uiPriority="22" w:unhideWhenUsed="0" w:qFormat="1"/>
-    <w:lsdException w:name="Emphasis" w:semiHidden="0" w:uiPriority="20" w:unhideWhenUsed="0" w:qFormat="1"/>
-    <w:lsdException w:name="Table Grid" w:semiHidden="0" w:uiPriority="59" w:unhideWhenUsed="0"/>
-    <w:lsdException w:name="Placeholder Text" w:unhideWhenUsed="0"/>
-    <w:lsdException w:name="No Spacing" w:semiHidden="0" w:uiPriority="1" w:unhideWhenUsed="0" w:qFormat="1"/>
-    <w:lsdException w:name="Light Shading" w:semiHidden="0" w:uiPriority="60" w:unhideWhenUsed="0"/>
-    <w:lsdException w:name="Light List" w:semiHidden="0" w:uiPriority="61" w:unhideWhenUsed="0"/>
-    <w:lsdException w:name="Light Grid" w:semiHidden="0" w:uiPriority="62" w:unhideWhenUsed="0"/>
-    <w:lsdException w:name="Medium Shading 1" w:semiHidden="0" w:uiPriority="63" w:unhideWhenUsed="0"/>
-    <w:lsdException w:name="Medium Shading 2" w:semiHidden="0" w:uiPriority="64" w:unhideWhenUsed="0"/>
-    <w:lsdException w:name="Medium List 1" w:semiHidden="0" w:uiPriority="65" w:unhideWhenUsed="0"/>
-    <w:lsdException w:name="Medium List 2" w:semiHidden="0" w:uiPriority="66" w:unhideWhenUsed="0"/>
-    <w:lsdException w:name="Medium Grid 1" w:semiHidden="0" w:uiPriority="67" w:unhideWhenUsed="0"/>
-    <w:lsdException w:name="Medium Grid 2" w:semiHidden="0" w:uiPriority="68" w:unhideWhenUsed="0"/>
-    <w:lsdException w:name="Medium Grid 3" w:semiHidden="0" w:uiPriority="69" w:unhideWhenUsed="0"/>
-    <w:lsdException w:name="Dark List" w:semiHidden="0" w:uiPriority="70" w:unhideWhenUsed="0"/>
-    <w:lsdException w:name="Colorful Shading" w:semiHidden="0" w:uiPriority="71" w:unhideWhenUsed="0"/>
-    <w:lsdException w:name="Colorful List" w:semiHidden="0" w:uiPriority="72" w:unhideWhenUsed="0"/>
-    <w:lsdException w:name="Colorful Grid" w:semiHidden="0" w:uiPriority="73" w:unhideWhenUsed="0"/>
-    <w:lsdException w:name="Light Shading Accent 1" w:semiHidden="0" w:uiPriority="60" w:unhideWhenUsed="0"/>
-    <w:lsdException w:name="Light List Accent 1" w:semiHidden="0" w:uiPriority="61" w:unhideWhenUsed="0"/>
-    <w:lsdException w:name="Light Grid Accent 1" w:semiHidden="0" w:uiPriority="62" w:unhideWhenUsed="0"/>
-    <w:lsdException w:name="Medium Shading 1 Accent 1" w:semiHidden="0" w:uiPriority="63" w:unhideWhenUsed="0"/>
-    <w:lsdException w:name="Medium Shading 2 Accent 1" w:semiHidden="0" w:uiPriority="64" w:unhideWhenUsed="0"/>
-    <w:lsdException w:name="Medium List 1 Accent 1" w:semiHidden="0" w:uiPriority="65" w:unhideWhenUsed="0"/>
-    <w:lsdException w:name="Revision" w:unhideWhenUsed="0"/>
-    <w:lsdException w:name="List Paragraph" w:semiHidden="0" w:uiPriority="34" w:unhideWhenUsed="0" w:qFormat="1"/>
-    <w:lsdException w:name="Quote" w:semiHidden="0" w:uiPriority="29" w:unhideWhenUsed="0" w:qFormat="1"/>
-    <w:lsdException w:name="Intense Quote" w:semiHidden="0" w:uiPriority="30" w:unhideWhenUsed="0" w:qFormat="1"/>
-    <w:lsdException w:name="Medium List 2 Accent 1" w:semiHidden="0" w:uiPriority="66" w:unhideWhenUsed="0"/>
-    <w:lsdException w:name="Medium Grid 1 Accent 1" w:semiHidden="0" w:uiPriority="67" w:unhideWhenUsed="0"/>
-    <w:lsdException w:name="Medium Grid 2 Accent 1" w:semiHidden="0" w:uiPriority="68" w:unhideWhenUsed="0"/>
-    <w:lsdException w:name="Medium Grid 3 Accent 1" w:semiHidden="0" w:uiPriority="69" w:unhideWhenUsed="0"/>
-    <w:lsdException w:name="Dark List Accent 1" w:semiHidden="0" w:uiPriority="70" w:unhideWhenUsed="0"/>
-    <w:lsdException w:name="Colorful Shading Accent 1" w:semiHidden="0" w:uiPriority="71" w:unhideWhenUsed="0"/>
-    <w:lsdException w:name="Colorful List Accent 1" w:semiHidden="0" w:uiPriority="72" w:unhideWhenUsed="0"/>
-    <w:lsdException w:name="Colorful Grid Accent 1" w:semiHidden="0" w:uiPriority="73" w:unhideWhenUsed="0"/>
-    <w:lsdException w:name="Light Shading Accent 2" w:semiHidden="0" w:uiPriority="60" w:unhideWhenUsed="0"/>
-    <w:lsdException w:name="Light List Accent 2" w:semiHidden="0" w:uiPriority="61" w:unhideWhenUsed="0"/>
-    <w:lsdException w:name="Light Grid Accent 2" w:semiHidden="0" w:uiPriority="62" w:unhideWhenUsed="0"/>
-    <w:lsdException w:name="Medium Shading 1 Accent 2" w:semiHidden="0" w:uiPriority="63" w:unhideWhenUsed="0"/>
-    <w:lsdException w:name="Medium Shading 2 Accent 2" w:semiHidden="0" w:uiPriority="64" w:unhideWhenUsed="0"/>
-    <w:lsdException w:name="Medium List 1 Accent 2" w:semiHidden="0" w:uiPriority="65" w:unhideWhenUsed="0"/>
-    <w:lsdException w:name="Medium List 2 Accent 2" w:semiHidden="0" w:uiPriority="66" w:unhideWhenUsed="0"/>
-    <w:lsdException w:name="Medium Grid 1 Accent 2" w:semiHidden="0" w:uiPriority="67" w:unhideWhenUsed="0"/>
-    <w:lsdException w:name="Medium Grid 2 Accent 2" w:semiHidden="0" w:uiPriority="68" w:unhideWhenUsed="0"/>
-    <w:lsdException w:name="Medium Grid 3 Accent 2" w:semiHidden="0" w:uiPriority="69" w:unhideWhenUsed="0"/>
-    <w:lsdException w:name="Dark List Accent 2" w:semiHidden="0" w:uiPriority="70" w:unhideWhenUsed="0"/>
-    <w:lsdException w:name="Colorful Shading Accent 2" w:semiHidden="0" w:uiPriority="71" w:unhideWhenUsed="0"/>
-    <w:lsdException w:name="Colorful List Accent 2" w:semiHidden="0" w:uiPriority="72" w:unhideWhenUsed="0"/>
-    <w:lsdException w:name="Colorful Grid Accent 2" w:semiHidden="0" w:uiPriority="73" w:unhideWhenUsed="0"/>
-    <w:lsdException w:name="Light Shading Accent 3" w:semiHidden="0" w:uiPriority="60" w:unhideWhenUsed="0"/>
-    <w:lsdException w:name="Light List Accent 3" w:semiHidden="0" w:uiPriority="61" w:unhideWhenUsed="0"/>
-    <w:lsdException w:name="Light Grid Accent 3" w:semiHidden="0" w:uiPriority="62" w:unhideWhenUsed="0"/>
-    <w:lsdException w:name="Medium Shading 1 Accent 3" w:semiHidden="0" w:uiPriority="63" w:unhideWhenUsed="0"/>
-    <w:lsdException w:name="Medium Shading 2 Accent 3" w:semiHidden="0" w:uiPriority="64" w:unhideWhenUsed="0"/>
-    <w:lsdException w:name="Medium List 1 Accent 3" w:semiHidden="0" w:uiPriority="65" w:unhideWhenUsed="0"/>
-    <w:lsdException w:name="Medium List 2 Accent 3" w:semiHidden="0" w:uiPriority="66" w:unhideWhenUsed="0"/>
-    <w:lsdException w:name="Medium Grid 1 Accent 3" w:semiHidden="0" w:uiPriority="67" w:unhideWhenUsed="0"/>
-    <w:lsdException w:name="Medium Grid 2 Accent 3" w:semiHidden="0" w:uiPriority="68" w:unhideWhenUsed="0"/>
-    <w:lsdException w:name="Medium Grid 3 Accent 3" w:semiHidden="0" w:uiPriority="69" w:unhideWhenUsed="0"/>
-    <w:lsdException w:name="Dark List Accent 3" w:semiHidden="0" w:uiPriority="70" w:unhideWhenUsed="0"/>
-    <w:lsdException w:name="Colorful Shading Accent 3" w:semiHidden="0" w:uiPriority="71" w:unhideWhenUsed="0"/>
-    <w:lsdException w:name="Colorful List Accent 3" w:semiHidden="0" w:uiPriority="72" w:unhideWhenUsed="0"/>
-    <w:lsdException w:name="Colorful Grid Accent 3" w:semiHidden="0" w:uiPriority="73" w:unhideWhenUsed="0"/>
-    <w:lsdException w:name="Light Shading Accent 4" w:semiHidden="0" w:uiPriority="60" w:unhideWhenUsed="0"/>
-    <w:lsdException w:name="Light List Accent 4" w:semiHidden="0" w:uiPriority="61" w:unhideWhenUsed="0"/>
-    <w:lsdException w:name="Light Grid Accent 4" w:semiHidden="0" w:uiPriority="62" w:unhideWhenUsed="0"/>
-    <w:lsdException w:name="Medium Shading 1 Accent 4" w:semiHidden="0" w:uiPriority="63" w:unhideWhenUsed="0"/>
-    <w:lsdException w:name="Medium Shading 2 Accent 4" w:semiHidden="0" w:uiPriority="64" w:unhideWhenUsed="0"/>
-    <w:lsdException w:name="Medium List 1 Accent 4" w:semiHidden="0" w:uiPriority="65" w:unhideWhenUsed="0"/>
-    <w:lsdException w:name="Medium List 2 Accent 4" w:semiHidden="0" w:uiPriority="66" w:unhideWhenUsed="0"/>
-    <w:lsdException w:name="Medium Grid 1 Accent 4" w:semiHidden="0" w:uiPriority="67" w:unhideWhenUsed="0"/>
-    <w:lsdException w:name="Medium Grid 2 Accent 4" w:semiHidden="0" w:uiPriority="68" w:unhideWhenUsed="0"/>
-    <w:lsdException w:name="Medium Grid 3 Accent 4" w:semiHidden="0" w:uiPriority="69" w:unhideWhenUsed="0"/>
-    <w:lsdException w:name="Dark List Accent 4" w:semiHidden="0" w:uiPriority="70" w:unhideWhenUsed="0"/>
-    <w:lsdException w:name="Colorful Shading Accent 4" w:semiHidden="0" w:uiPriority="71" w:unhideWhenUsed="0"/>
-    <w:lsdException w:name="Colorful List Accent 4" w:semiHidden="0" w:uiPriority="72" w:unhideWhenUsed="0"/>
-    <w:lsdException w:name="Colorful Grid Accent 4" w:semiHidden="0" w:uiPriority="73" w:unhideWhenUsed="0"/>
-    <w:lsdException w:name="Light Shading Accent 5" w:semiHidden="0" w:uiPriority="60" w:unhideWhenUsed="0"/>
-    <w:lsdException w:name="Light List Accent 5" w:semiHidden="0" w:uiPriority="61" w:unhideWhenUsed="0"/>
-    <w:lsdException w:name="Light Grid Accent 5" w:semiHidden="0" w:uiPriority="62" w:unhideWhenUsed="0"/>
-    <w:lsdException w:name="Medium Shading 1 Accent 5" w:semiHidden="0" w:uiPriority="63" w:unhideWhenUsed="0"/>
-    <w:lsdException w:name="Medium Shading 2 Accent 5" w:semiHidden="0" w:uiPriority="64" w:unhideWhenUsed="0"/>
-    <w:lsdException w:name="Medium List 1 Accent 5" w:semiHidden="0" w:uiPriority="65" w:unhideWhenUsed="0"/>
-    <w:lsdException w:name="Medium List 2 Accent 5" w:semiHidden="0" w:uiPriority="66" w:unhideWhenUsed="0"/>
-    <w:lsdException w:name="Medium Grid 1 Accent 5" w:semiHidden="0" w:uiPriority="67" w:unhideWhenUsed="0"/>
-    <w:lsdException w:name="Medium Grid 2 Accent 5" w:semiHidden="0" w:uiPriority="68" w:unhideWhenUsed="0"/>
-    <w:lsdException w:name="Medium Grid 3 Accent 5" w:semiHidden="0" w:uiPriority="69" w:unhideWhenUsed="0"/>
-    <w:lsdException w:name="Dark List Accent 5" w:semiHidden="0" w:uiPriority="70" w:unhideWhenUsed="0"/>
-    <w:lsdException w:name="Colorful Shading Accent 5" w:semiHidden="0" w:uiPriority="71" w:unhideWhenUsed="0"/>
-    <w:lsdException w:name="Colorful List Accent 5" w:semiHidden="0" w:uiPriority="72" w:unhideWhenUsed="0"/>
-    <w:lsdException w:name="Colorful Grid Accent 5" w:semiHidden="0" w:uiPriority="73" w:unhideWhenUsed="0"/>
-    <w:lsdException w:name="Light Shading Accent 6" w:semiHidden="0" w:uiPriority="60" w:unhideWhenUsed="0"/>
-    <w:lsdException w:name="Light List Accent 6" w:semiHidden="0" w:uiPriority="61" w:unhideWhenUsed="0"/>
-    <w:lsdException w:name="Light Grid Accent 6" w:semiHidden="0" w:uiPriority="62" w:unhideWhenUsed="0"/>
-    <w:lsdException w:name="Medium Shading 1 Accent 6" w:semiHidden="0" w:uiPriority="63" w:unhideWhenUsed="0"/>
-    <w:lsdException w:name="Medium Shading 2 Accent 6" w:semiHidden="0" w:uiPriority="64" w:unhideWhenUsed="0"/>
-    <w:lsdException w:name="Medium List 1 Accent 6" w:semiHidden="0" w:uiPriority="65" w:unhideWhenUsed="0"/>
-    <w:lsdException w:name="Medium List 2 Accent 6" w:semiHidden="0" w:uiPriority="66" w:unhideWhenUsed="0"/>
-    <w:lsdException w:name="Medium Grid 1 Accent 6" w:semiHidden="0" w:uiPriority="67" w:unhideWhenUsed="0"/>
-    <w:lsdException w:name="Medium Grid 2 Accent 6" w:semiHidden="0" w:uiPriority="68" w:unhideWhenUsed="0"/>
-    <w:lsdException w:name="Medium Grid 3 Accent 6" w:semiHidden="0" w:uiPriority="69" w:unhideWhenUsed="0"/>
-    <w:lsdException w:name="Dark List Accent 6" w:semiHidden="0" w:uiPriority="70" w:unhideWhenUsed="0"/>
-    <w:lsdException w:name="Colorful Shading Accent 6" w:semiHidden="0" w:uiPriority="71" w:unhideWhenUsed="0"/>
-    <w:lsdException w:name="Colorful List Accent 6" w:semiHidden="0" w:uiPriority="72" w:unhideWhenUsed="0"/>
-    <w:lsdException w:name="Colorful Grid Accent 6" w:semiHidden="0" w:uiPriority="73" w:unhideWhenUsed="0"/>
-    <w:lsdException w:name="Subtle Emphasis" w:semiHidden="0" w:uiPriority="19" w:unhideWhenUsed="0" w:qFormat="1"/>
-    <w:lsdException w:name="Intense Emphasis" w:semiHidden="0" w:uiPriority="21" w:unhideWhenUsed="0" w:qFormat="1"/>
-    <w:lsdException w:name="Subtle Reference" w:semiHidden="0" w:uiPriority="31" w:unhideWhenUsed="0" w:qFormat="1"/>
-    <w:lsdException w:name="Intense Reference" w:semiHidden="0" w:uiPriority="32" w:unhideWhenUsed="0" w:qFormat="1"/>
-    <w:lsdException w:name="Book Title" w:semiHidden="0" w:uiPriority="33" w:unhideWhenUsed="0" w:qFormat="1"/>
-    <w:lsdException w:name="Bibliography" w:uiPriority="37"/>
-    <w:lsdException w:name="TOC Heading" w:uiPriority="39" w:qFormat="1"/>
-  </w:latentStyles>
-  <w:style w:type="paragraph" w:default="1" w:styleId="Normal">
-    <w:name w:val="Normal"/>
-    <w:qFormat/>
-  </w:style>
-  <w:style w:type="character" w:default="1" w:styleId="Policepardfaut">
-    <w:name w:val="Default Paragraph Font"/>
-    <w:uiPriority w:val="1"/>
-    <w:semiHidden/>
-    <w:unhideWhenUsed/>
-  </w:style>
-  <w:style w:type="table" w:default="1" w:styleId="TableauNormal">
-    <w:name w:val="Normal Table"/>
-    <w:uiPriority w:val="99"/>
-    <w:semiHidden/>
-    <w:unhideWhenUsed/>
-    <w:tblPr>
-      <w:tblInd w:w="0" w:type="dxa"/>
-      <w:tblCellMar>
-        <w:top w:w="0" w:type="dxa"/>
-        <w:left w:w="108" w:type="dxa"/>
-        <w:bottom w:w="0" w:type="dxa"/>
-        <w:right w:w="108" w:type="dxa"/>
-      </w:tblCellMar>
-    </w:tblPr>
-  </w:style>
-  <w:style w:type="numbering" w:default="1" w:styleId="Aucuneliste">
-    <w:name w:val="No List"/>
-    <w:uiPriority w:val="99"/>
-    <w:semiHidden/>
-    <w:unhideWhenUsed/>
-  </w:style>
-  <w:style w:type="paragraph" w:customStyle="1" w:styleId="0649C367E19F4196A17C743C032CBBAF">
-    <w:name w:val="0649C367E19F4196A17C743C032CBBAF"/>
-    <w:rsid w:val="00B20E9A"/>
-  </w:style>
-  <w:style w:type="paragraph" w:customStyle="1" w:styleId="6EBECB0FB1BF4083AEF2B1E9DD382613">
-    <w:name w:val="6EBECB0FB1BF4083AEF2B1E9DD382613"/>
-    <w:rsid w:val="00B20E9A"/>
-  </w:style>
-  <w:style w:type="paragraph" w:customStyle="1" w:styleId="03B0CC9CFCD541F196C7E0D27905EA04">
-    <w:name w:val="03B0CC9CFCD541F196C7E0D27905EA04"/>
-    <w:rsid w:val="00B20E9A"/>
-  </w:style>
-  <w:style w:type="paragraph" w:customStyle="1" w:styleId="2A3F22477A4446F58AE7C7D18DFAC067">
-    <w:name w:val="2A3F22477A4446F58AE7C7D18DFAC067"/>
-    <w:rsid w:val="00B20E9A"/>
-  </w:style>
-  <w:style w:type="paragraph" w:customStyle="1" w:styleId="4333A9E94C9147B5A9FF1ECB71689327">
-    <w:name w:val="4333A9E94C9147B5A9FF1ECB71689327"/>
-    <w:rsid w:val="00B20E9A"/>
-  </w:style>
-</w:styles>
-</file>
-
-<file path=word/glossary/webSettings.xml><?xml version="1.0" encoding="utf-8"?>
-<w:webSettings xmlns:mc="http://schemas.openxmlformats.org/markup-compatibility/2006" xmlns:r="http://schemas.openxmlformats.org/officeDocument/2006/relationships" xmlns:w="http://schemas.openxmlformats.org/wordprocessingml/2006/main" xmlns:w14="http://schemas.microsoft.com/office/word/2010/wordml" mc:Ignorable="w14">
-  <w:optimizeForBrowser/>
-  <w:allowPNG/>
-</w:webSettings>
 </file>
 
 <file path=word/theme/theme1.xml><?xml version="1.0" encoding="utf-8"?>
@@ -7723,7 +7776,7 @@
 </file>
 
 <file path=customXml/itemProps1.xml><?xml version="1.0" encoding="utf-8"?>
-<ds:datastoreItem xmlns:ds="http://schemas.openxmlformats.org/officeDocument/2006/customXml" ds:itemID="{23332AB6-E907-4D40-B226-CA1CCDA8E2C6}">
+<ds:datastoreItem xmlns:ds="http://schemas.openxmlformats.org/officeDocument/2006/customXml" ds:itemID="{B03524C6-9AB7-4A3F-8D65-4E64438345C1}">
   <ds:schemaRefs>
     <ds:schemaRef ds:uri="http://schemas.openxmlformats.org/officeDocument/2006/bibliography"/>
   </ds:schemaRefs>

</xml_diff>